<commit_message>
Updated a little bit of my code, added report and appendix
</commit_message>
<xml_diff>
--- a/ADS503_Project.docx
+++ b/ADS503_Project.docx
@@ -2849,7 +2849,7 @@
     <w:bookmarkEnd w:id="29"/>
     <w:bookmarkEnd w:id="30"/>
     <w:bookmarkEnd w:id="31"/>
-    <w:bookmarkStart w:id="69" w:name="eda"/>
+    <w:bookmarkStart w:id="51" w:name="eda"/>
     <w:p>
       <w:pPr>
         <w:pStyle w:val="Heading1"/>
@@ -3537,7 +3537,7 @@
     </w:p>
     <w:bookmarkEnd w:id="33"/>
     <w:bookmarkEnd w:id="34"/>
-    <w:bookmarkStart w:id="52" w:name="distributions"/>
+    <w:bookmarkStart w:id="42" w:name="distributions"/>
     <w:p>
       <w:pPr>
         <w:pStyle w:val="Heading2"/>
@@ -3546,7 +3546,7 @@
         <w:t xml:space="preserve">Distributions</w:t>
       </w:r>
     </w:p>
-    <w:bookmarkStart w:id="38" w:name="response---ldl-cholesterol"/>
+    <w:bookmarkStart w:id="36" w:name="response---ldl-cholesterol"/>
     <w:p>
       <w:pPr>
         <w:pStyle w:val="Heading3"/>
@@ -3744,14 +3744,14 @@
       <w:r>
         <w:drawing>
           <wp:inline>
-            <wp:extent cx="5334000" cy="4267200"/>
+            <wp:extent cx="4620126" cy="3696101"/>
             <wp:effectExtent b="0" l="0" r="0" t="0"/>
-            <wp:docPr descr="" title="" id="36" name="Picture"/>
+            <wp:docPr descr="" title="" id="1" name="Picture"/>
             <a:graphic>
               <a:graphicData uri="http://schemas.openxmlformats.org/drawingml/2006/picture">
                 <pic:pic>
                   <pic:nvPicPr>
-                    <pic:cNvPr descr="ADS503_Project_files/figure-docx/unnamed-chunk-12-1.png" id="37" name="Picture"/>
+                    <pic:cNvPr descr="ADS503_Project_files/figure-docx/unnamed-chunk-12-1.png" id="0" name="Picture"/>
                     <pic:cNvPicPr>
                       <a:picLocks noChangeArrowheads="1" noChangeAspect="1"/>
                     </pic:cNvPicPr>
@@ -3765,7 +3765,7 @@
                   <pic:spPr bwMode="auto">
                     <a:xfrm>
                       <a:off x="0" y="0"/>
-                      <a:ext cx="5334000" cy="4267200"/>
+                      <a:ext cx="4620126" cy="3696101"/>
                     </a:xfrm>
                     <a:prstGeom prst="rect">
                       <a:avLst/>
@@ -3835,8 +3835,8 @@
         <w:t xml:space="preserve">#skewness value .7886403 confirms very mild skewness to the right</w:t>
       </w:r>
     </w:p>
-    <w:bookmarkEnd w:id="38"/>
-    <w:bookmarkStart w:id="51" w:name="predictors"/>
+    <w:bookmarkEnd w:id="36"/>
+    <w:bookmarkStart w:id="41" w:name="predictors"/>
     <w:p>
       <w:pPr>
         <w:pStyle w:val="Heading3"/>
@@ -4270,20 +4270,20 @@
       <w:r>
         <w:drawing>
           <wp:inline>
-            <wp:extent cx="5334000" cy="4267200"/>
+            <wp:extent cx="4620126" cy="3696101"/>
             <wp:effectExtent b="0" l="0" r="0" t="0"/>
-            <wp:docPr descr="" title="" id="40" name="Picture"/>
+            <wp:docPr descr="" title="" id="1" name="Picture"/>
             <a:graphic>
               <a:graphicData uri="http://schemas.openxmlformats.org/drawingml/2006/picture">
                 <pic:pic>
                   <pic:nvPicPr>
-                    <pic:cNvPr descr="ADS503_Project_files/figure-docx/unnamed-chunk-13-1.png" id="41" name="Picture"/>
+                    <pic:cNvPr descr="ADS503_Project_files/figure-docx/unnamed-chunk-13-1.png" id="0" name="Picture"/>
                     <pic:cNvPicPr>
                       <a:picLocks noChangeArrowheads="1" noChangeAspect="1"/>
                     </pic:cNvPicPr>
                   </pic:nvPicPr>
                   <pic:blipFill>
-                    <a:blip r:embed="rId39"/>
+                    <a:blip r:embed="rId37"/>
                     <a:stretch>
                       <a:fillRect/>
                     </a:stretch>
@@ -4291,7 +4291,7 @@
                   <pic:spPr bwMode="auto">
                     <a:xfrm>
                       <a:off x="0" y="0"/>
-                      <a:ext cx="5334000" cy="4267200"/>
+                      <a:ext cx="4620126" cy="3696101"/>
                     </a:xfrm>
                     <a:prstGeom prst="rect">
                       <a:avLst/>
@@ -4370,20 +4370,20 @@
       <w:r>
         <w:drawing>
           <wp:inline>
-            <wp:extent cx="5334000" cy="4267200"/>
+            <wp:extent cx="4620126" cy="3696101"/>
             <wp:effectExtent b="0" l="0" r="0" t="0"/>
-            <wp:docPr descr="" title="" id="43" name="Picture"/>
+            <wp:docPr descr="" title="" id="1" name="Picture"/>
             <a:graphic>
               <a:graphicData uri="http://schemas.openxmlformats.org/drawingml/2006/picture">
                 <pic:pic>
                   <pic:nvPicPr>
-                    <pic:cNvPr descr="ADS503_Project_files/figure-docx/unnamed-chunk-13-2.png" id="44" name="Picture"/>
+                    <pic:cNvPr descr="ADS503_Project_files/figure-docx/unnamed-chunk-13-2.png" id="0" name="Picture"/>
                     <pic:cNvPicPr>
                       <a:picLocks noChangeArrowheads="1" noChangeAspect="1"/>
                     </pic:cNvPicPr>
                   </pic:nvPicPr>
                   <pic:blipFill>
-                    <a:blip r:embed="rId42"/>
+                    <a:blip r:embed="rId38"/>
                     <a:stretch>
                       <a:fillRect/>
                     </a:stretch>
@@ -4391,7 +4391,7 @@
                   <pic:spPr bwMode="auto">
                     <a:xfrm>
                       <a:off x="0" y="0"/>
-                      <a:ext cx="5334000" cy="4267200"/>
+                      <a:ext cx="4620126" cy="3696101"/>
                     </a:xfrm>
                     <a:prstGeom prst="rect">
                       <a:avLst/>
@@ -4847,20 +4847,20 @@
       <w:r>
         <w:drawing>
           <wp:inline>
-            <wp:extent cx="5334000" cy="4267200"/>
+            <wp:extent cx="4620126" cy="3696101"/>
             <wp:effectExtent b="0" l="0" r="0" t="0"/>
-            <wp:docPr descr="" title="" id="46" name="Picture"/>
+            <wp:docPr descr="" title="" id="1" name="Picture"/>
             <a:graphic>
               <a:graphicData uri="http://schemas.openxmlformats.org/drawingml/2006/picture">
                 <pic:pic>
                   <pic:nvPicPr>
-                    <pic:cNvPr descr="ADS503_Project_files/figure-docx/unnamed-chunk-14-1.png" id="47" name="Picture"/>
+                    <pic:cNvPr descr="ADS503_Project_files/figure-docx/unnamed-chunk-14-1.png" id="0" name="Picture"/>
                     <pic:cNvPicPr>
                       <a:picLocks noChangeArrowheads="1" noChangeAspect="1"/>
                     </pic:cNvPicPr>
                   </pic:nvPicPr>
                   <pic:blipFill>
-                    <a:blip r:embed="rId45"/>
+                    <a:blip r:embed="rId39"/>
                     <a:stretch>
                       <a:fillRect/>
                     </a:stretch>
@@ -4868,7 +4868,7 @@
                   <pic:spPr bwMode="auto">
                     <a:xfrm>
                       <a:off x="0" y="0"/>
-                      <a:ext cx="5334000" cy="4267200"/>
+                      <a:ext cx="4620126" cy="3696101"/>
                     </a:xfrm>
                     <a:prstGeom prst="rect">
                       <a:avLst/>
@@ -4947,20 +4947,20 @@
       <w:r>
         <w:drawing>
           <wp:inline>
-            <wp:extent cx="5334000" cy="4267200"/>
+            <wp:extent cx="4620126" cy="3696101"/>
             <wp:effectExtent b="0" l="0" r="0" t="0"/>
-            <wp:docPr descr="" title="" id="49" name="Picture"/>
+            <wp:docPr descr="" title="" id="1" name="Picture"/>
             <a:graphic>
               <a:graphicData uri="http://schemas.openxmlformats.org/drawingml/2006/picture">
                 <pic:pic>
                   <pic:nvPicPr>
-                    <pic:cNvPr descr="ADS503_Project_files/figure-docx/unnamed-chunk-14-2.png" id="50" name="Picture"/>
+                    <pic:cNvPr descr="ADS503_Project_files/figure-docx/unnamed-chunk-14-2.png" id="0" name="Picture"/>
                     <pic:cNvPicPr>
                       <a:picLocks noChangeArrowheads="1" noChangeAspect="1"/>
                     </pic:cNvPicPr>
                   </pic:nvPicPr>
                   <pic:blipFill>
-                    <a:blip r:embed="rId48"/>
+                    <a:blip r:embed="rId40"/>
                     <a:stretch>
                       <a:fillRect/>
                     </a:stretch>
@@ -4968,7 +4968,7 @@
                   <pic:spPr bwMode="auto">
                     <a:xfrm>
                       <a:off x="0" y="0"/>
-                      <a:ext cx="5334000" cy="4267200"/>
+                      <a:ext cx="4620126" cy="3696101"/>
                     </a:xfrm>
                     <a:prstGeom prst="rect">
                       <a:avLst/>
@@ -4987,9 +4987,9 @@
         </w:drawing>
       </w:r>
     </w:p>
-    <w:bookmarkEnd w:id="51"/>
-    <w:bookmarkEnd w:id="52"/>
-    <w:bookmarkStart w:id="68" w:name="correlations"/>
+    <w:bookmarkEnd w:id="41"/>
+    <w:bookmarkEnd w:id="42"/>
+    <w:bookmarkStart w:id="50" w:name="correlations"/>
     <w:p>
       <w:pPr>
         <w:pStyle w:val="Heading2"/>
@@ -5300,20 +5300,20 @@
       <w:r>
         <w:drawing>
           <wp:inline>
-            <wp:extent cx="5334000" cy="4267200"/>
+            <wp:extent cx="4620126" cy="3696101"/>
             <wp:effectExtent b="0" l="0" r="0" t="0"/>
-            <wp:docPr descr="" title="" id="54" name="Picture"/>
+            <wp:docPr descr="" title="" id="1" name="Picture"/>
             <a:graphic>
               <a:graphicData uri="http://schemas.openxmlformats.org/drawingml/2006/picture">
                 <pic:pic>
                   <pic:nvPicPr>
-                    <pic:cNvPr descr="ADS503_Project_files/figure-docx/unnamed-chunk-15-1.png" id="55" name="Picture"/>
+                    <pic:cNvPr descr="ADS503_Project_files/figure-docx/unnamed-chunk-15-1.png" id="0" name="Picture"/>
                     <pic:cNvPicPr>
                       <a:picLocks noChangeArrowheads="1" noChangeAspect="1"/>
                     </pic:cNvPicPr>
                   </pic:nvPicPr>
                   <pic:blipFill>
-                    <a:blip r:embed="rId53"/>
+                    <a:blip r:embed="rId43"/>
                     <a:stretch>
                       <a:fillRect/>
                     </a:stretch>
@@ -5321,7 +5321,7 @@
                   <pic:spPr bwMode="auto">
                     <a:xfrm>
                       <a:off x="0" y="0"/>
-                      <a:ext cx="5334000" cy="4267200"/>
+                      <a:ext cx="4620126" cy="3696101"/>
                     </a:xfrm>
                     <a:prstGeom prst="rect">
                       <a:avLst/>
@@ -5730,20 +5730,20 @@
       <w:r>
         <w:drawing>
           <wp:inline>
-            <wp:extent cx="5334000" cy="4267200"/>
+            <wp:extent cx="4620126" cy="3696101"/>
             <wp:effectExtent b="0" l="0" r="0" t="0"/>
-            <wp:docPr descr="" title="" id="57" name="Picture"/>
+            <wp:docPr descr="" title="" id="1" name="Picture"/>
             <a:graphic>
               <a:graphicData uri="http://schemas.openxmlformats.org/drawingml/2006/picture">
                 <pic:pic>
                   <pic:nvPicPr>
-                    <pic:cNvPr descr="ADS503_Project_files/figure-docx/unnamed-chunk-15-2.png" id="58" name="Picture"/>
+                    <pic:cNvPr descr="ADS503_Project_files/figure-docx/unnamed-chunk-15-2.png" id="0" name="Picture"/>
                     <pic:cNvPicPr>
                       <a:picLocks noChangeArrowheads="1" noChangeAspect="1"/>
                     </pic:cNvPicPr>
                   </pic:nvPicPr>
                   <pic:blipFill>
-                    <a:blip r:embed="rId56"/>
+                    <a:blip r:embed="rId44"/>
                     <a:stretch>
                       <a:fillRect/>
                     </a:stretch>
@@ -5751,7 +5751,7 @@
                   <pic:spPr bwMode="auto">
                     <a:xfrm>
                       <a:off x="0" y="0"/>
-                      <a:ext cx="5334000" cy="4267200"/>
+                      <a:ext cx="4620126" cy="3696101"/>
                     </a:xfrm>
                     <a:prstGeom prst="rect">
                       <a:avLst/>
@@ -6532,20 +6532,20 @@
       <w:r>
         <w:drawing>
           <wp:inline>
-            <wp:extent cx="5334000" cy="4267200"/>
+            <wp:extent cx="4620126" cy="3696101"/>
             <wp:effectExtent b="0" l="0" r="0" t="0"/>
-            <wp:docPr descr="" title="" id="60" name="Picture"/>
+            <wp:docPr descr="" title="" id="1" name="Picture"/>
             <a:graphic>
               <a:graphicData uri="http://schemas.openxmlformats.org/drawingml/2006/picture">
                 <pic:pic>
                   <pic:nvPicPr>
-                    <pic:cNvPr descr="ADS503_Project_files/figure-docx/unnamed-chunk-16-1.png" id="61" name="Picture"/>
+                    <pic:cNvPr descr="ADS503_Project_files/figure-docx/unnamed-chunk-16-1.png" id="0" name="Picture"/>
                     <pic:cNvPicPr>
                       <a:picLocks noChangeArrowheads="1" noChangeAspect="1"/>
                     </pic:cNvPicPr>
                   </pic:nvPicPr>
                   <pic:blipFill>
-                    <a:blip r:embed="rId59"/>
+                    <a:blip r:embed="rId45"/>
                     <a:stretch>
                       <a:fillRect/>
                     </a:stretch>
@@ -6553,7 +6553,7 @@
                   <pic:spPr bwMode="auto">
                     <a:xfrm>
                       <a:off x="0" y="0"/>
-                      <a:ext cx="5334000" cy="4267200"/>
+                      <a:ext cx="4620126" cy="3696101"/>
                     </a:xfrm>
                     <a:prstGeom prst="rect">
                       <a:avLst/>
@@ -6998,20 +6998,20 @@
       <w:r>
         <w:drawing>
           <wp:inline>
-            <wp:extent cx="5334000" cy="4267200"/>
+            <wp:extent cx="4620126" cy="3696101"/>
             <wp:effectExtent b="0" l="0" r="0" t="0"/>
-            <wp:docPr descr="" title="" id="63" name="Picture"/>
+            <wp:docPr descr="" title="" id="1" name="Picture"/>
             <a:graphic>
               <a:graphicData uri="http://schemas.openxmlformats.org/drawingml/2006/picture">
                 <pic:pic>
                   <pic:nvPicPr>
-                    <pic:cNvPr descr="ADS503_Project_files/figure-docx/unnamed-chunk-17-1.png" id="64" name="Picture"/>
+                    <pic:cNvPr descr="ADS503_Project_files/figure-docx/unnamed-chunk-17-1.png" id="0" name="Picture"/>
                     <pic:cNvPicPr>
                       <a:picLocks noChangeArrowheads="1" noChangeAspect="1"/>
                     </pic:cNvPicPr>
                   </pic:nvPicPr>
                   <pic:blipFill>
-                    <a:blip r:embed="rId62"/>
+                    <a:blip r:embed="rId46"/>
                     <a:stretch>
                       <a:fillRect/>
                     </a:stretch>
@@ -7019,7 +7019,7 @@
                   <pic:spPr bwMode="auto">
                     <a:xfrm>
                       <a:off x="0" y="0"/>
-                      <a:ext cx="5334000" cy="4267200"/>
+                      <a:ext cx="4620126" cy="3696101"/>
                     </a:xfrm>
                     <a:prstGeom prst="rect">
                       <a:avLst/>
@@ -7049,7 +7049,7 @@
         <w:t xml:space="preserve"># correlations between certain biological measures make sense. BMI is derived from the MASS and height of an individual, so it makes sense that many of the BMI measurements correlate with each other. (i.e. hip, waist, and weight measurements correlate with a higher BMI. Being female correlates negatively with leg and arm length as well as height)</w:t>
       </w:r>
     </w:p>
-    <w:bookmarkStart w:id="65" w:name="Xc01e09ef280da1a21d14dbc3451d675805dc827"/>
+    <w:bookmarkStart w:id="47" w:name="Xc01e09ef280da1a21d14dbc3451d675805dc827"/>
     <w:p>
       <w:pPr>
         <w:pStyle w:val="Heading3"/>
@@ -7284,8 +7284,8 @@
         <w:t xml:space="preserve">## [1] 4617   26</w:t>
       </w:r>
     </w:p>
-    <w:bookmarkEnd w:id="65"/>
-    <w:bookmarkStart w:id="66" w:name="X8b01c3d142b3c369cc48c91b8bb884a85a2956d"/>
+    <w:bookmarkEnd w:id="47"/>
+    <w:bookmarkStart w:id="48" w:name="X8b01c3d142b3c369cc48c91b8bb884a85a2956d"/>
     <w:p>
       <w:pPr>
         <w:pStyle w:val="Heading3"/>
@@ -7540,8 +7540,8 @@
         <w:t xml:space="preserve"># highly/perfectly correlated factors, we might need to drop some</w:t>
       </w:r>
     </w:p>
-    <w:bookmarkEnd w:id="66"/>
-    <w:bookmarkStart w:id="67" w:name="X8e7f5e5d28e1c00262ebb6f466d5bb2abdb807c"/>
+    <w:bookmarkEnd w:id="48"/>
+    <w:bookmarkStart w:id="49" w:name="X8e7f5e5d28e1c00262ebb6f466d5bb2abdb807c"/>
     <w:p>
       <w:pPr>
         <w:pStyle w:val="Heading3"/>
@@ -7913,10 +7913,10 @@
         <w:t xml:space="preserve"># we may have to consider removing depending on the data used for modeling</w:t>
       </w:r>
     </w:p>
-    <w:bookmarkEnd w:id="67"/>
-    <w:bookmarkEnd w:id="68"/>
-    <w:bookmarkEnd w:id="69"/>
-    <w:bookmarkStart w:id="72" w:name="preparing-data-for-modeling"/>
+    <w:bookmarkEnd w:id="49"/>
+    <w:bookmarkEnd w:id="50"/>
+    <w:bookmarkEnd w:id="51"/>
+    <w:bookmarkStart w:id="54" w:name="preparing-data-for-modeling"/>
     <w:p>
       <w:pPr>
         <w:pStyle w:val="Heading1"/>
@@ -7925,7 +7925,7 @@
         <w:t xml:space="preserve">Preparing data for modeling</w:t>
       </w:r>
     </w:p>
-    <w:bookmarkStart w:id="70" w:name="Xf7bd9b6a0a5caef69743e60f0409bc3707705e1"/>
+    <w:bookmarkStart w:id="52" w:name="Xf7bd9b6a0a5caef69743e60f0409bc3707705e1"/>
     <w:p>
       <w:pPr>
         <w:pStyle w:val="Heading3"/>
@@ -8698,8 +8698,8 @@
         <w:t xml:space="preserve"> Chol_folds)</w:t>
       </w:r>
     </w:p>
-    <w:bookmarkEnd w:id="70"/>
-    <w:bookmarkStart w:id="71" w:name="Xe4c60c910ab5a5c498cc1f8237fea8be0b1ef72"/>
+    <w:bookmarkEnd w:id="52"/>
+    <w:bookmarkStart w:id="53" w:name="Xe4c60c910ab5a5c498cc1f8237fea8be0b1ef72"/>
     <w:p>
       <w:pPr>
         <w:pStyle w:val="Heading3"/>
@@ -9502,9 +9502,9 @@
         <w:t xml:space="preserve"> Chol_folds_num)</w:t>
       </w:r>
     </w:p>
-    <w:bookmarkEnd w:id="71"/>
-    <w:bookmarkEnd w:id="72"/>
-    <w:bookmarkStart w:id="176" w:name="linear-models---hunter"/>
+    <w:bookmarkEnd w:id="53"/>
+    <w:bookmarkEnd w:id="54"/>
+    <w:bookmarkStart w:id="100" w:name="linear-models---hunter"/>
     <w:p>
       <w:pPr>
         <w:pStyle w:val="Heading1"/>
@@ -9513,7 +9513,7 @@
         <w:t xml:space="preserve">Linear Models - Hunter</w:t>
       </w:r>
     </w:p>
-    <w:bookmarkStart w:id="138" w:name="ols"/>
+    <w:bookmarkStart w:id="80" w:name="ols"/>
     <w:p>
       <w:pPr>
         <w:pStyle w:val="Heading2"/>
@@ -9522,7 +9522,7 @@
         <w:t xml:space="preserve">OLS</w:t>
       </w:r>
     </w:p>
-    <w:bookmarkStart w:id="85" w:name="create-initial-model"/>
+    <w:bookmarkStart w:id="59" w:name="create-initial-model"/>
     <w:p>
       <w:pPr>
         <w:pStyle w:val="Heading3"/>
@@ -9660,20 +9660,20 @@
       <w:r>
         <w:drawing>
           <wp:inline>
-            <wp:extent cx="5334000" cy="4267200"/>
+            <wp:extent cx="4620126" cy="3696101"/>
             <wp:effectExtent b="0" l="0" r="0" t="0"/>
-            <wp:docPr descr="" title="" id="74" name="Picture"/>
+            <wp:docPr descr="" title="" id="1" name="Picture"/>
             <a:graphic>
               <a:graphicData uri="http://schemas.openxmlformats.org/drawingml/2006/picture">
                 <pic:pic>
                   <pic:nvPicPr>
-                    <pic:cNvPr descr="ADS503_Project_files/figure-docx/unnamed-chunk-24-1.png" id="75" name="Picture"/>
+                    <pic:cNvPr descr="ADS503_Project_files/figure-docx/unnamed-chunk-24-1.png" id="0" name="Picture"/>
                     <pic:cNvPicPr>
                       <a:picLocks noChangeArrowheads="1" noChangeAspect="1"/>
                     </pic:cNvPicPr>
                   </pic:nvPicPr>
                   <pic:blipFill>
-                    <a:blip r:embed="rId73"/>
+                    <a:blip r:embed="rId55"/>
                     <a:stretch>
                       <a:fillRect/>
                     </a:stretch>
@@ -9681,7 +9681,7 @@
                   <pic:spPr bwMode="auto">
                     <a:xfrm>
                       <a:off x="0" y="0"/>
-                      <a:ext cx="5334000" cy="4267200"/>
+                      <a:ext cx="4620126" cy="3696101"/>
                     </a:xfrm>
                     <a:prstGeom prst="rect">
                       <a:avLst/>
@@ -9702,20 +9702,20 @@
       <w:r>
         <w:drawing>
           <wp:inline>
-            <wp:extent cx="5334000" cy="4267200"/>
+            <wp:extent cx="4620126" cy="3696101"/>
             <wp:effectExtent b="0" l="0" r="0" t="0"/>
-            <wp:docPr descr="" title="" id="77" name="Picture"/>
+            <wp:docPr descr="" title="" id="1" name="Picture"/>
             <a:graphic>
               <a:graphicData uri="http://schemas.openxmlformats.org/drawingml/2006/picture">
                 <pic:pic>
                   <pic:nvPicPr>
-                    <pic:cNvPr descr="ADS503_Project_files/figure-docx/unnamed-chunk-24-2.png" id="78" name="Picture"/>
+                    <pic:cNvPr descr="ADS503_Project_files/figure-docx/unnamed-chunk-24-2.png" id="0" name="Picture"/>
                     <pic:cNvPicPr>
                       <a:picLocks noChangeArrowheads="1" noChangeAspect="1"/>
                     </pic:cNvPicPr>
                   </pic:nvPicPr>
                   <pic:blipFill>
-                    <a:blip r:embed="rId76"/>
+                    <a:blip r:embed="rId56"/>
                     <a:stretch>
                       <a:fillRect/>
                     </a:stretch>
@@ -9723,7 +9723,7 @@
                   <pic:spPr bwMode="auto">
                     <a:xfrm>
                       <a:off x="0" y="0"/>
-                      <a:ext cx="5334000" cy="4267200"/>
+                      <a:ext cx="4620126" cy="3696101"/>
                     </a:xfrm>
                     <a:prstGeom prst="rect">
                       <a:avLst/>
@@ -9744,20 +9744,20 @@
       <w:r>
         <w:drawing>
           <wp:inline>
-            <wp:extent cx="5334000" cy="4267200"/>
+            <wp:extent cx="4620126" cy="3696101"/>
             <wp:effectExtent b="0" l="0" r="0" t="0"/>
-            <wp:docPr descr="" title="" id="80" name="Picture"/>
+            <wp:docPr descr="" title="" id="1" name="Picture"/>
             <a:graphic>
               <a:graphicData uri="http://schemas.openxmlformats.org/drawingml/2006/picture">
                 <pic:pic>
                   <pic:nvPicPr>
-                    <pic:cNvPr descr="ADS503_Project_files/figure-docx/unnamed-chunk-24-3.png" id="81" name="Picture"/>
+                    <pic:cNvPr descr="ADS503_Project_files/figure-docx/unnamed-chunk-24-3.png" id="0" name="Picture"/>
                     <pic:cNvPicPr>
                       <a:picLocks noChangeArrowheads="1" noChangeAspect="1"/>
                     </pic:cNvPicPr>
                   </pic:nvPicPr>
                   <pic:blipFill>
-                    <a:blip r:embed="rId79"/>
+                    <a:blip r:embed="rId57"/>
                     <a:stretch>
                       <a:fillRect/>
                     </a:stretch>
@@ -9765,7 +9765,7 @@
                   <pic:spPr bwMode="auto">
                     <a:xfrm>
                       <a:off x="0" y="0"/>
-                      <a:ext cx="5334000" cy="4267200"/>
+                      <a:ext cx="4620126" cy="3696101"/>
                     </a:xfrm>
                     <a:prstGeom prst="rect">
                       <a:avLst/>
@@ -9786,20 +9786,20 @@
       <w:r>
         <w:drawing>
           <wp:inline>
-            <wp:extent cx="5334000" cy="4267200"/>
+            <wp:extent cx="4620126" cy="3696101"/>
             <wp:effectExtent b="0" l="0" r="0" t="0"/>
-            <wp:docPr descr="" title="" id="83" name="Picture"/>
+            <wp:docPr descr="" title="" id="1" name="Picture"/>
             <a:graphic>
               <a:graphicData uri="http://schemas.openxmlformats.org/drawingml/2006/picture">
                 <pic:pic>
                   <pic:nvPicPr>
-                    <pic:cNvPr descr="ADS503_Project_files/figure-docx/unnamed-chunk-24-4.png" id="84" name="Picture"/>
+                    <pic:cNvPr descr="ADS503_Project_files/figure-docx/unnamed-chunk-24-4.png" id="0" name="Picture"/>
                     <pic:cNvPicPr>
                       <a:picLocks noChangeArrowheads="1" noChangeAspect="1"/>
                     </pic:cNvPicPr>
                   </pic:nvPicPr>
                   <pic:blipFill>
-                    <a:blip r:embed="rId82"/>
+                    <a:blip r:embed="rId58"/>
                     <a:stretch>
                       <a:fillRect/>
                     </a:stretch>
@@ -9807,7 +9807,7 @@
                   <pic:spPr bwMode="auto">
                     <a:xfrm>
                       <a:off x="0" y="0"/>
-                      <a:ext cx="5334000" cy="4267200"/>
+                      <a:ext cx="4620126" cy="3696101"/>
                     </a:xfrm>
                     <a:prstGeom prst="rect">
                       <a:avLst/>
@@ -9999,8 +9999,8 @@
         <w:t xml:space="preserve">)] </w:t>
       </w:r>
     </w:p>
-    <w:bookmarkEnd w:id="85"/>
-    <w:bookmarkStart w:id="98" w:name="tune-another-model"/>
+    <w:bookmarkEnd w:id="59"/>
+    <w:bookmarkStart w:id="64" w:name="tune-another-model"/>
     <w:p>
       <w:pPr>
         <w:pStyle w:val="Heading3"/>
@@ -10138,20 +10138,20 @@
       <w:r>
         <w:drawing>
           <wp:inline>
-            <wp:extent cx="5334000" cy="4267200"/>
+            <wp:extent cx="4620126" cy="3696101"/>
             <wp:effectExtent b="0" l="0" r="0" t="0"/>
-            <wp:docPr descr="" title="" id="87" name="Picture"/>
+            <wp:docPr descr="" title="" id="1" name="Picture"/>
             <a:graphic>
               <a:graphicData uri="http://schemas.openxmlformats.org/drawingml/2006/picture">
                 <pic:pic>
                   <pic:nvPicPr>
-                    <pic:cNvPr descr="ADS503_Project_files/figure-docx/unnamed-chunk-26-1.png" id="88" name="Picture"/>
+                    <pic:cNvPr descr="ADS503_Project_files/figure-docx/unnamed-chunk-26-1.png" id="0" name="Picture"/>
                     <pic:cNvPicPr>
                       <a:picLocks noChangeArrowheads="1" noChangeAspect="1"/>
                     </pic:cNvPicPr>
                   </pic:nvPicPr>
                   <pic:blipFill>
-                    <a:blip r:embed="rId86"/>
+                    <a:blip r:embed="rId60"/>
                     <a:stretch>
                       <a:fillRect/>
                     </a:stretch>
@@ -10159,7 +10159,7 @@
                   <pic:spPr bwMode="auto">
                     <a:xfrm>
                       <a:off x="0" y="0"/>
-                      <a:ext cx="5334000" cy="4267200"/>
+                      <a:ext cx="4620126" cy="3696101"/>
                     </a:xfrm>
                     <a:prstGeom prst="rect">
                       <a:avLst/>
@@ -10180,20 +10180,20 @@
       <w:r>
         <w:drawing>
           <wp:inline>
-            <wp:extent cx="5334000" cy="4267200"/>
+            <wp:extent cx="4620126" cy="3696101"/>
             <wp:effectExtent b="0" l="0" r="0" t="0"/>
-            <wp:docPr descr="" title="" id="90" name="Picture"/>
+            <wp:docPr descr="" title="" id="1" name="Picture"/>
             <a:graphic>
               <a:graphicData uri="http://schemas.openxmlformats.org/drawingml/2006/picture">
                 <pic:pic>
                   <pic:nvPicPr>
-                    <pic:cNvPr descr="ADS503_Project_files/figure-docx/unnamed-chunk-26-2.png" id="91" name="Picture"/>
+                    <pic:cNvPr descr="ADS503_Project_files/figure-docx/unnamed-chunk-26-2.png" id="0" name="Picture"/>
                     <pic:cNvPicPr>
                       <a:picLocks noChangeArrowheads="1" noChangeAspect="1"/>
                     </pic:cNvPicPr>
                   </pic:nvPicPr>
                   <pic:blipFill>
-                    <a:blip r:embed="rId89"/>
+                    <a:blip r:embed="rId61"/>
                     <a:stretch>
                       <a:fillRect/>
                     </a:stretch>
@@ -10201,7 +10201,7 @@
                   <pic:spPr bwMode="auto">
                     <a:xfrm>
                       <a:off x="0" y="0"/>
-                      <a:ext cx="5334000" cy="4267200"/>
+                      <a:ext cx="4620126" cy="3696101"/>
                     </a:xfrm>
                     <a:prstGeom prst="rect">
                       <a:avLst/>
@@ -10222,20 +10222,20 @@
       <w:r>
         <w:drawing>
           <wp:inline>
-            <wp:extent cx="5334000" cy="4267200"/>
+            <wp:extent cx="4620126" cy="3696101"/>
             <wp:effectExtent b="0" l="0" r="0" t="0"/>
-            <wp:docPr descr="" title="" id="93" name="Picture"/>
+            <wp:docPr descr="" title="" id="1" name="Picture"/>
             <a:graphic>
               <a:graphicData uri="http://schemas.openxmlformats.org/drawingml/2006/picture">
                 <pic:pic>
                   <pic:nvPicPr>
-                    <pic:cNvPr descr="ADS503_Project_files/figure-docx/unnamed-chunk-26-3.png" id="94" name="Picture"/>
+                    <pic:cNvPr descr="ADS503_Project_files/figure-docx/unnamed-chunk-26-3.png" id="0" name="Picture"/>
                     <pic:cNvPicPr>
                       <a:picLocks noChangeArrowheads="1" noChangeAspect="1"/>
                     </pic:cNvPicPr>
                   </pic:nvPicPr>
                   <pic:blipFill>
-                    <a:blip r:embed="rId92"/>
+                    <a:blip r:embed="rId62"/>
                     <a:stretch>
                       <a:fillRect/>
                     </a:stretch>
@@ -10243,7 +10243,7 @@
                   <pic:spPr bwMode="auto">
                     <a:xfrm>
                       <a:off x="0" y="0"/>
-                      <a:ext cx="5334000" cy="4267200"/>
+                      <a:ext cx="4620126" cy="3696101"/>
                     </a:xfrm>
                     <a:prstGeom prst="rect">
                       <a:avLst/>
@@ -10264,20 +10264,20 @@
       <w:r>
         <w:drawing>
           <wp:inline>
-            <wp:extent cx="5334000" cy="4267200"/>
+            <wp:extent cx="4620126" cy="3696101"/>
             <wp:effectExtent b="0" l="0" r="0" t="0"/>
-            <wp:docPr descr="" title="" id="96" name="Picture"/>
+            <wp:docPr descr="" title="" id="1" name="Picture"/>
             <a:graphic>
               <a:graphicData uri="http://schemas.openxmlformats.org/drawingml/2006/picture">
                 <pic:pic>
                   <pic:nvPicPr>
-                    <pic:cNvPr descr="ADS503_Project_files/figure-docx/unnamed-chunk-26-4.png" id="97" name="Picture"/>
+                    <pic:cNvPr descr="ADS503_Project_files/figure-docx/unnamed-chunk-26-4.png" id="0" name="Picture"/>
                     <pic:cNvPicPr>
                       <a:picLocks noChangeArrowheads="1" noChangeAspect="1"/>
                     </pic:cNvPicPr>
                   </pic:nvPicPr>
                   <pic:blipFill>
-                    <a:blip r:embed="rId95"/>
+                    <a:blip r:embed="rId63"/>
                     <a:stretch>
                       <a:fillRect/>
                     </a:stretch>
@@ -10285,7 +10285,7 @@
                   <pic:spPr bwMode="auto">
                     <a:xfrm>
                       <a:off x="0" y="0"/>
-                      <a:ext cx="5334000" cy="4267200"/>
+                      <a:ext cx="4620126" cy="3696101"/>
                     </a:xfrm>
                     <a:prstGeom prst="rect">
                       <a:avLst/>
@@ -10351,8 +10351,8 @@
         <w:t xml:space="preserve"># invisible used to minimize output clutter. Key observations to be noted in final report</w:t>
       </w:r>
     </w:p>
-    <w:bookmarkEnd w:id="98"/>
-    <w:bookmarkStart w:id="111" w:name="X23f4836f53dfc077a2dc19adc4b3cac7bec027e"/>
+    <w:bookmarkEnd w:id="64"/>
+    <w:bookmarkStart w:id="69" w:name="X23f4836f53dfc077a2dc19adc4b3cac7bec027e"/>
     <w:p>
       <w:pPr>
         <w:pStyle w:val="Heading3"/>
@@ -10583,20 +10583,20 @@
       <w:r>
         <w:drawing>
           <wp:inline>
-            <wp:extent cx="5334000" cy="4267200"/>
+            <wp:extent cx="4620126" cy="3696101"/>
             <wp:effectExtent b="0" l="0" r="0" t="0"/>
-            <wp:docPr descr="" title="" id="100" name="Picture"/>
+            <wp:docPr descr="" title="" id="1" name="Picture"/>
             <a:graphic>
               <a:graphicData uri="http://schemas.openxmlformats.org/drawingml/2006/picture">
                 <pic:pic>
                   <pic:nvPicPr>
-                    <pic:cNvPr descr="ADS503_Project_files/figure-docx/unnamed-chunk-27-1.png" id="101" name="Picture"/>
+                    <pic:cNvPr descr="ADS503_Project_files/figure-docx/unnamed-chunk-27-1.png" id="0" name="Picture"/>
                     <pic:cNvPicPr>
                       <a:picLocks noChangeArrowheads="1" noChangeAspect="1"/>
                     </pic:cNvPicPr>
                   </pic:nvPicPr>
                   <pic:blipFill>
-                    <a:blip r:embed="rId99"/>
+                    <a:blip r:embed="rId65"/>
                     <a:stretch>
                       <a:fillRect/>
                     </a:stretch>
@@ -10604,7 +10604,7 @@
                   <pic:spPr bwMode="auto">
                     <a:xfrm>
                       <a:off x="0" y="0"/>
-                      <a:ext cx="5334000" cy="4267200"/>
+                      <a:ext cx="4620126" cy="3696101"/>
                     </a:xfrm>
                     <a:prstGeom prst="rect">
                       <a:avLst/>
@@ -10625,20 +10625,20 @@
       <w:r>
         <w:drawing>
           <wp:inline>
-            <wp:extent cx="5334000" cy="4267200"/>
+            <wp:extent cx="4620126" cy="3696101"/>
             <wp:effectExtent b="0" l="0" r="0" t="0"/>
-            <wp:docPr descr="" title="" id="103" name="Picture"/>
+            <wp:docPr descr="" title="" id="1" name="Picture"/>
             <a:graphic>
               <a:graphicData uri="http://schemas.openxmlformats.org/drawingml/2006/picture">
                 <pic:pic>
                   <pic:nvPicPr>
-                    <pic:cNvPr descr="ADS503_Project_files/figure-docx/unnamed-chunk-27-2.png" id="104" name="Picture"/>
+                    <pic:cNvPr descr="ADS503_Project_files/figure-docx/unnamed-chunk-27-2.png" id="0" name="Picture"/>
                     <pic:cNvPicPr>
                       <a:picLocks noChangeArrowheads="1" noChangeAspect="1"/>
                     </pic:cNvPicPr>
                   </pic:nvPicPr>
                   <pic:blipFill>
-                    <a:blip r:embed="rId102"/>
+                    <a:blip r:embed="rId66"/>
                     <a:stretch>
                       <a:fillRect/>
                     </a:stretch>
@@ -10646,7 +10646,7 @@
                   <pic:spPr bwMode="auto">
                     <a:xfrm>
                       <a:off x="0" y="0"/>
-                      <a:ext cx="5334000" cy="4267200"/>
+                      <a:ext cx="4620126" cy="3696101"/>
                     </a:xfrm>
                     <a:prstGeom prst="rect">
                       <a:avLst/>
@@ -10667,20 +10667,20 @@
       <w:r>
         <w:drawing>
           <wp:inline>
-            <wp:extent cx="5334000" cy="4267200"/>
+            <wp:extent cx="4620126" cy="3696101"/>
             <wp:effectExtent b="0" l="0" r="0" t="0"/>
-            <wp:docPr descr="" title="" id="106" name="Picture"/>
+            <wp:docPr descr="" title="" id="1" name="Picture"/>
             <a:graphic>
               <a:graphicData uri="http://schemas.openxmlformats.org/drawingml/2006/picture">
                 <pic:pic>
                   <pic:nvPicPr>
-                    <pic:cNvPr descr="ADS503_Project_files/figure-docx/unnamed-chunk-27-3.png" id="107" name="Picture"/>
+                    <pic:cNvPr descr="ADS503_Project_files/figure-docx/unnamed-chunk-27-3.png" id="0" name="Picture"/>
                     <pic:cNvPicPr>
                       <a:picLocks noChangeArrowheads="1" noChangeAspect="1"/>
                     </pic:cNvPicPr>
                   </pic:nvPicPr>
                   <pic:blipFill>
-                    <a:blip r:embed="rId105"/>
+                    <a:blip r:embed="rId67"/>
                     <a:stretch>
                       <a:fillRect/>
                     </a:stretch>
@@ -10688,7 +10688,7 @@
                   <pic:spPr bwMode="auto">
                     <a:xfrm>
                       <a:off x="0" y="0"/>
-                      <a:ext cx="5334000" cy="4267200"/>
+                      <a:ext cx="4620126" cy="3696101"/>
                     </a:xfrm>
                     <a:prstGeom prst="rect">
                       <a:avLst/>
@@ -10709,20 +10709,20 @@
       <w:r>
         <w:drawing>
           <wp:inline>
-            <wp:extent cx="5334000" cy="4267200"/>
+            <wp:extent cx="4620126" cy="3696101"/>
             <wp:effectExtent b="0" l="0" r="0" t="0"/>
-            <wp:docPr descr="" title="" id="109" name="Picture"/>
+            <wp:docPr descr="" title="" id="1" name="Picture"/>
             <a:graphic>
               <a:graphicData uri="http://schemas.openxmlformats.org/drawingml/2006/picture">
                 <pic:pic>
                   <pic:nvPicPr>
-                    <pic:cNvPr descr="ADS503_Project_files/figure-docx/unnamed-chunk-27-4.png" id="110" name="Picture"/>
+                    <pic:cNvPr descr="ADS503_Project_files/figure-docx/unnamed-chunk-27-4.png" id="0" name="Picture"/>
                     <pic:cNvPicPr>
                       <a:picLocks noChangeArrowheads="1" noChangeAspect="1"/>
                     </pic:cNvPicPr>
                   </pic:nvPicPr>
                   <pic:blipFill>
-                    <a:blip r:embed="rId108"/>
+                    <a:blip r:embed="rId68"/>
                     <a:stretch>
                       <a:fillRect/>
                     </a:stretch>
@@ -10730,7 +10730,7 @@
                   <pic:spPr bwMode="auto">
                     <a:xfrm>
                       <a:off x="0" y="0"/>
-                      <a:ext cx="5334000" cy="4267200"/>
+                      <a:ext cx="4620126" cy="3696101"/>
                     </a:xfrm>
                     <a:prstGeom prst="rect">
                       <a:avLst/>
@@ -10796,8 +10796,8 @@
         <w:t xml:space="preserve">#invisible used to reduce cluttered output. Key observations noted in final report</w:t>
       </w:r>
     </w:p>
-    <w:bookmarkEnd w:id="111"/>
-    <w:bookmarkStart w:id="124" w:name="X34b650fb6a5d46d3d82c8f76373f0e698237425"/>
+    <w:bookmarkEnd w:id="69"/>
+    <w:bookmarkStart w:id="74" w:name="X34b650fb6a5d46d3d82c8f76373f0e698237425"/>
     <w:p>
       <w:pPr>
         <w:pStyle w:val="Heading3"/>
@@ -10935,20 +10935,20 @@
       <w:r>
         <w:drawing>
           <wp:inline>
-            <wp:extent cx="5334000" cy="4267200"/>
+            <wp:extent cx="4620126" cy="3696101"/>
             <wp:effectExtent b="0" l="0" r="0" t="0"/>
-            <wp:docPr descr="" title="" id="113" name="Picture"/>
+            <wp:docPr descr="" title="" id="1" name="Picture"/>
             <a:graphic>
               <a:graphicData uri="http://schemas.openxmlformats.org/drawingml/2006/picture">
                 <pic:pic>
                   <pic:nvPicPr>
-                    <pic:cNvPr descr="ADS503_Project_files/figure-docx/unnamed-chunk-28-1.png" id="114" name="Picture"/>
+                    <pic:cNvPr descr="ADS503_Project_files/figure-docx/unnamed-chunk-28-1.png" id="0" name="Picture"/>
                     <pic:cNvPicPr>
                       <a:picLocks noChangeArrowheads="1" noChangeAspect="1"/>
                     </pic:cNvPicPr>
                   </pic:nvPicPr>
                   <pic:blipFill>
-                    <a:blip r:embed="rId112"/>
+                    <a:blip r:embed="rId70"/>
                     <a:stretch>
                       <a:fillRect/>
                     </a:stretch>
@@ -10956,7 +10956,7 @@
                   <pic:spPr bwMode="auto">
                     <a:xfrm>
                       <a:off x="0" y="0"/>
-                      <a:ext cx="5334000" cy="4267200"/>
+                      <a:ext cx="4620126" cy="3696101"/>
                     </a:xfrm>
                     <a:prstGeom prst="rect">
                       <a:avLst/>
@@ -10977,20 +10977,20 @@
       <w:r>
         <w:drawing>
           <wp:inline>
-            <wp:extent cx="5334000" cy="4267200"/>
+            <wp:extent cx="4620126" cy="3696101"/>
             <wp:effectExtent b="0" l="0" r="0" t="0"/>
-            <wp:docPr descr="" title="" id="116" name="Picture"/>
+            <wp:docPr descr="" title="" id="1" name="Picture"/>
             <a:graphic>
               <a:graphicData uri="http://schemas.openxmlformats.org/drawingml/2006/picture">
                 <pic:pic>
                   <pic:nvPicPr>
-                    <pic:cNvPr descr="ADS503_Project_files/figure-docx/unnamed-chunk-28-2.png" id="117" name="Picture"/>
+                    <pic:cNvPr descr="ADS503_Project_files/figure-docx/unnamed-chunk-28-2.png" id="0" name="Picture"/>
                     <pic:cNvPicPr>
                       <a:picLocks noChangeArrowheads="1" noChangeAspect="1"/>
                     </pic:cNvPicPr>
                   </pic:nvPicPr>
                   <pic:blipFill>
-                    <a:blip r:embed="rId115"/>
+                    <a:blip r:embed="rId71"/>
                     <a:stretch>
                       <a:fillRect/>
                     </a:stretch>
@@ -10998,7 +10998,7 @@
                   <pic:spPr bwMode="auto">
                     <a:xfrm>
                       <a:off x="0" y="0"/>
-                      <a:ext cx="5334000" cy="4267200"/>
+                      <a:ext cx="4620126" cy="3696101"/>
                     </a:xfrm>
                     <a:prstGeom prst="rect">
                       <a:avLst/>
@@ -11019,20 +11019,20 @@
       <w:r>
         <w:drawing>
           <wp:inline>
-            <wp:extent cx="5334000" cy="4267200"/>
+            <wp:extent cx="4620126" cy="3696101"/>
             <wp:effectExtent b="0" l="0" r="0" t="0"/>
-            <wp:docPr descr="" title="" id="119" name="Picture"/>
+            <wp:docPr descr="" title="" id="1" name="Picture"/>
             <a:graphic>
               <a:graphicData uri="http://schemas.openxmlformats.org/drawingml/2006/picture">
                 <pic:pic>
                   <pic:nvPicPr>
-                    <pic:cNvPr descr="ADS503_Project_files/figure-docx/unnamed-chunk-28-3.png" id="120" name="Picture"/>
+                    <pic:cNvPr descr="ADS503_Project_files/figure-docx/unnamed-chunk-28-3.png" id="0" name="Picture"/>
                     <pic:cNvPicPr>
                       <a:picLocks noChangeArrowheads="1" noChangeAspect="1"/>
                     </pic:cNvPicPr>
                   </pic:nvPicPr>
                   <pic:blipFill>
-                    <a:blip r:embed="rId118"/>
+                    <a:blip r:embed="rId72"/>
                     <a:stretch>
                       <a:fillRect/>
                     </a:stretch>
@@ -11040,7 +11040,7 @@
                   <pic:spPr bwMode="auto">
                     <a:xfrm>
                       <a:off x="0" y="0"/>
-                      <a:ext cx="5334000" cy="4267200"/>
+                      <a:ext cx="4620126" cy="3696101"/>
                     </a:xfrm>
                     <a:prstGeom prst="rect">
                       <a:avLst/>
@@ -11061,20 +11061,20 @@
       <w:r>
         <w:drawing>
           <wp:inline>
-            <wp:extent cx="5334000" cy="4267200"/>
+            <wp:extent cx="4620126" cy="3696101"/>
             <wp:effectExtent b="0" l="0" r="0" t="0"/>
-            <wp:docPr descr="" title="" id="122" name="Picture"/>
+            <wp:docPr descr="" title="" id="1" name="Picture"/>
             <a:graphic>
               <a:graphicData uri="http://schemas.openxmlformats.org/drawingml/2006/picture">
                 <pic:pic>
                   <pic:nvPicPr>
-                    <pic:cNvPr descr="ADS503_Project_files/figure-docx/unnamed-chunk-28-4.png" id="123" name="Picture"/>
+                    <pic:cNvPr descr="ADS503_Project_files/figure-docx/unnamed-chunk-28-4.png" id="0" name="Picture"/>
                     <pic:cNvPicPr>
                       <a:picLocks noChangeArrowheads="1" noChangeAspect="1"/>
                     </pic:cNvPicPr>
                   </pic:nvPicPr>
                   <pic:blipFill>
-                    <a:blip r:embed="rId121"/>
+                    <a:blip r:embed="rId73"/>
                     <a:stretch>
                       <a:fillRect/>
                     </a:stretch>
@@ -11082,7 +11082,7 @@
                   <pic:spPr bwMode="auto">
                     <a:xfrm>
                       <a:off x="0" y="0"/>
-                      <a:ext cx="5334000" cy="4267200"/>
+                      <a:ext cx="4620126" cy="3696101"/>
                     </a:xfrm>
                     <a:prstGeom prst="rect">
                       <a:avLst/>
@@ -11148,8 +11148,8 @@
         <w:t xml:space="preserve"># hiding long output to reduce clutter. Key observations to be noted in final report</w:t>
       </w:r>
     </w:p>
-    <w:bookmarkEnd w:id="124"/>
-    <w:bookmarkStart w:id="137" w:name="final-ols-model"/>
+    <w:bookmarkEnd w:id="74"/>
+    <w:bookmarkStart w:id="79" w:name="final-ols-model"/>
     <w:p>
       <w:pPr>
         <w:pStyle w:val="Heading3"/>
@@ -11332,20 +11332,20 @@
       <w:r>
         <w:drawing>
           <wp:inline>
-            <wp:extent cx="5334000" cy="4267200"/>
+            <wp:extent cx="4620126" cy="3696101"/>
             <wp:effectExtent b="0" l="0" r="0" t="0"/>
-            <wp:docPr descr="" title="" id="126" name="Picture"/>
+            <wp:docPr descr="" title="" id="1" name="Picture"/>
             <a:graphic>
               <a:graphicData uri="http://schemas.openxmlformats.org/drawingml/2006/picture">
                 <pic:pic>
                   <pic:nvPicPr>
-                    <pic:cNvPr descr="ADS503_Project_files/figure-docx/unnamed-chunk-29-1.png" id="127" name="Picture"/>
+                    <pic:cNvPr descr="ADS503_Project_files/figure-docx/unnamed-chunk-29-1.png" id="0" name="Picture"/>
                     <pic:cNvPicPr>
                       <a:picLocks noChangeArrowheads="1" noChangeAspect="1"/>
                     </pic:cNvPicPr>
                   </pic:nvPicPr>
                   <pic:blipFill>
-                    <a:blip r:embed="rId125"/>
+                    <a:blip r:embed="rId75"/>
                     <a:stretch>
                       <a:fillRect/>
                     </a:stretch>
@@ -11353,7 +11353,7 @@
                   <pic:spPr bwMode="auto">
                     <a:xfrm>
                       <a:off x="0" y="0"/>
-                      <a:ext cx="5334000" cy="4267200"/>
+                      <a:ext cx="4620126" cy="3696101"/>
                     </a:xfrm>
                     <a:prstGeom prst="rect">
                       <a:avLst/>
@@ -11374,20 +11374,20 @@
       <w:r>
         <w:drawing>
           <wp:inline>
-            <wp:extent cx="5334000" cy="4267200"/>
+            <wp:extent cx="4620126" cy="3696101"/>
             <wp:effectExtent b="0" l="0" r="0" t="0"/>
-            <wp:docPr descr="" title="" id="129" name="Picture"/>
+            <wp:docPr descr="" title="" id="1" name="Picture"/>
             <a:graphic>
               <a:graphicData uri="http://schemas.openxmlformats.org/drawingml/2006/picture">
                 <pic:pic>
                   <pic:nvPicPr>
-                    <pic:cNvPr descr="ADS503_Project_files/figure-docx/unnamed-chunk-29-2.png" id="130" name="Picture"/>
+                    <pic:cNvPr descr="ADS503_Project_files/figure-docx/unnamed-chunk-29-2.png" id="0" name="Picture"/>
                     <pic:cNvPicPr>
                       <a:picLocks noChangeArrowheads="1" noChangeAspect="1"/>
                     </pic:cNvPicPr>
                   </pic:nvPicPr>
                   <pic:blipFill>
-                    <a:blip r:embed="rId128"/>
+                    <a:blip r:embed="rId76"/>
                     <a:stretch>
                       <a:fillRect/>
                     </a:stretch>
@@ -11395,7 +11395,7 @@
                   <pic:spPr bwMode="auto">
                     <a:xfrm>
                       <a:off x="0" y="0"/>
-                      <a:ext cx="5334000" cy="4267200"/>
+                      <a:ext cx="4620126" cy="3696101"/>
                     </a:xfrm>
                     <a:prstGeom prst="rect">
                       <a:avLst/>
@@ -11416,20 +11416,20 @@
       <w:r>
         <w:drawing>
           <wp:inline>
-            <wp:extent cx="5334000" cy="4267200"/>
+            <wp:extent cx="4620126" cy="3696101"/>
             <wp:effectExtent b="0" l="0" r="0" t="0"/>
-            <wp:docPr descr="" title="" id="132" name="Picture"/>
+            <wp:docPr descr="" title="" id="1" name="Picture"/>
             <a:graphic>
               <a:graphicData uri="http://schemas.openxmlformats.org/drawingml/2006/picture">
                 <pic:pic>
                   <pic:nvPicPr>
-                    <pic:cNvPr descr="ADS503_Project_files/figure-docx/unnamed-chunk-29-3.png" id="133" name="Picture"/>
+                    <pic:cNvPr descr="ADS503_Project_files/figure-docx/unnamed-chunk-29-3.png" id="0" name="Picture"/>
                     <pic:cNvPicPr>
                       <a:picLocks noChangeArrowheads="1" noChangeAspect="1"/>
                     </pic:cNvPicPr>
                   </pic:nvPicPr>
                   <pic:blipFill>
-                    <a:blip r:embed="rId131"/>
+                    <a:blip r:embed="rId77"/>
                     <a:stretch>
                       <a:fillRect/>
                     </a:stretch>
@@ -11437,7 +11437,7 @@
                   <pic:spPr bwMode="auto">
                     <a:xfrm>
                       <a:off x="0" y="0"/>
-                      <a:ext cx="5334000" cy="4267200"/>
+                      <a:ext cx="4620126" cy="3696101"/>
                     </a:xfrm>
                     <a:prstGeom prst="rect">
                       <a:avLst/>
@@ -11458,20 +11458,20 @@
       <w:r>
         <w:drawing>
           <wp:inline>
-            <wp:extent cx="5334000" cy="4267200"/>
+            <wp:extent cx="4620126" cy="3696101"/>
             <wp:effectExtent b="0" l="0" r="0" t="0"/>
-            <wp:docPr descr="" title="" id="135" name="Picture"/>
+            <wp:docPr descr="" title="" id="1" name="Picture"/>
             <a:graphic>
               <a:graphicData uri="http://schemas.openxmlformats.org/drawingml/2006/picture">
                 <pic:pic>
                   <pic:nvPicPr>
-                    <pic:cNvPr descr="ADS503_Project_files/figure-docx/unnamed-chunk-29-4.png" id="136" name="Picture"/>
+                    <pic:cNvPr descr="ADS503_Project_files/figure-docx/unnamed-chunk-29-4.png" id="0" name="Picture"/>
                     <pic:cNvPicPr>
                       <a:picLocks noChangeArrowheads="1" noChangeAspect="1"/>
                     </pic:cNvPicPr>
                   </pic:nvPicPr>
                   <pic:blipFill>
-                    <a:blip r:embed="rId134"/>
+                    <a:blip r:embed="rId78"/>
                     <a:stretch>
                       <a:fillRect/>
                     </a:stretch>
@@ -11479,7 +11479,7 @@
                   <pic:spPr bwMode="auto">
                     <a:xfrm>
                       <a:off x="0" y="0"/>
-                      <a:ext cx="5334000" cy="4267200"/>
+                      <a:ext cx="4620126" cy="3696101"/>
                     </a:xfrm>
                     <a:prstGeom prst="rect">
                       <a:avLst/>
@@ -11590,9 +11590,9 @@
         <w:t xml:space="preserve">(Chol_ols, Chol_test_X)</w:t>
       </w:r>
     </w:p>
-    <w:bookmarkEnd w:id="137"/>
-    <w:bookmarkEnd w:id="138"/>
-    <w:bookmarkStart w:id="148" w:name="pcr-and-pls"/>
+    <w:bookmarkEnd w:id="79"/>
+    <w:bookmarkEnd w:id="80"/>
+    <w:bookmarkStart w:id="86" w:name="pcr-and-pls"/>
     <w:p>
       <w:pPr>
         <w:pStyle w:val="Heading2"/>
@@ -11601,7 +11601,7 @@
         <w:t xml:space="preserve">PCR and PLS</w:t>
       </w:r>
     </w:p>
-    <w:bookmarkStart w:id="139" w:name="pcr"/>
+    <w:bookmarkStart w:id="81" w:name="pcr"/>
     <w:p>
       <w:pPr>
         <w:pStyle w:val="Heading3"/>
@@ -12437,8 +12437,8 @@
         <w:t xml:space="preserve"># key observations and summary to be noted in final report</w:t>
       </w:r>
     </w:p>
-    <w:bookmarkEnd w:id="139"/>
-    <w:bookmarkStart w:id="140" w:name="pls"/>
+    <w:bookmarkEnd w:id="81"/>
+    <w:bookmarkStart w:id="82" w:name="pls"/>
     <w:p>
       <w:pPr>
         <w:pStyle w:val="Heading3"/>
@@ -13283,8 +13283,8 @@
         <w:t xml:space="preserve">"PLS"</w:t>
       </w:r>
     </w:p>
-    <w:bookmarkEnd w:id="140"/>
-    <w:bookmarkStart w:id="147" w:name="compare"/>
+    <w:bookmarkEnd w:id="82"/>
+    <w:bookmarkStart w:id="85" w:name="compare"/>
     <w:p>
       <w:pPr>
         <w:pStyle w:val="Heading3"/>
@@ -13530,20 +13530,20 @@
       <w:r>
         <w:drawing>
           <wp:inline>
-            <wp:extent cx="5334000" cy="4267200"/>
+            <wp:extent cx="4620126" cy="3696101"/>
             <wp:effectExtent b="0" l="0" r="0" t="0"/>
-            <wp:docPr descr="" title="" id="142" name="Picture"/>
+            <wp:docPr descr="" title="" id="1" name="Picture"/>
             <a:graphic>
               <a:graphicData uri="http://schemas.openxmlformats.org/drawingml/2006/picture">
                 <pic:pic>
                   <pic:nvPicPr>
-                    <pic:cNvPr descr="ADS503_Project_files/figure-docx/unnamed-chunk-32-1.png" id="143" name="Picture"/>
+                    <pic:cNvPr descr="ADS503_Project_files/figure-docx/unnamed-chunk-32-1.png" id="0" name="Picture"/>
                     <pic:cNvPicPr>
                       <a:picLocks noChangeArrowheads="1" noChangeAspect="1"/>
                     </pic:cNvPicPr>
                   </pic:nvPicPr>
                   <pic:blipFill>
-                    <a:blip r:embed="rId141"/>
+                    <a:blip r:embed="rId83"/>
                     <a:stretch>
                       <a:fillRect/>
                     </a:stretch>
@@ -13551,7 +13551,7 @@
                   <pic:spPr bwMode="auto">
                     <a:xfrm>
                       <a:off x="0" y="0"/>
-                      <a:ext cx="5334000" cy="4267200"/>
+                      <a:ext cx="4620126" cy="3696101"/>
                     </a:xfrm>
                     <a:prstGeom prst="rect">
                       <a:avLst/>
@@ -13807,20 +13807,20 @@
       <w:r>
         <w:drawing>
           <wp:inline>
-            <wp:extent cx="5334000" cy="4267200"/>
+            <wp:extent cx="4620126" cy="3696101"/>
             <wp:effectExtent b="0" l="0" r="0" t="0"/>
-            <wp:docPr descr="" title="" id="145" name="Picture"/>
+            <wp:docPr descr="" title="" id="1" name="Picture"/>
             <a:graphic>
               <a:graphicData uri="http://schemas.openxmlformats.org/drawingml/2006/picture">
                 <pic:pic>
                   <pic:nvPicPr>
-                    <pic:cNvPr descr="ADS503_Project_files/figure-docx/unnamed-chunk-32-2.png" id="146" name="Picture"/>
+                    <pic:cNvPr descr="ADS503_Project_files/figure-docx/unnamed-chunk-32-2.png" id="0" name="Picture"/>
                     <pic:cNvPicPr>
                       <a:picLocks noChangeArrowheads="1" noChangeAspect="1"/>
                     </pic:cNvPicPr>
                   </pic:nvPicPr>
                   <pic:blipFill>
-                    <a:blip r:embed="rId144"/>
+                    <a:blip r:embed="rId84"/>
                     <a:stretch>
                       <a:fillRect/>
                     </a:stretch>
@@ -13828,7 +13828,7 @@
                   <pic:spPr bwMode="auto">
                     <a:xfrm>
                       <a:off x="0" y="0"/>
-                      <a:ext cx="5334000" cy="4267200"/>
+                      <a:ext cx="4620126" cy="3696101"/>
                     </a:xfrm>
                     <a:prstGeom prst="rect">
                       <a:avLst/>
@@ -13847,9 +13847,9 @@
         </w:drawing>
       </w:r>
     </w:p>
-    <w:bookmarkEnd w:id="147"/>
-    <w:bookmarkEnd w:id="148"/>
-    <w:bookmarkStart w:id="169" w:name="penalized-models"/>
+    <w:bookmarkEnd w:id="85"/>
+    <w:bookmarkEnd w:id="86"/>
+    <w:bookmarkStart w:id="95" w:name="penalized-models"/>
     <w:p>
       <w:pPr>
         <w:pStyle w:val="Heading2"/>
@@ -13858,7 +13858,7 @@
         <w:t xml:space="preserve">Penalized Models</w:t>
       </w:r>
     </w:p>
-    <w:bookmarkStart w:id="158" w:name="ridge"/>
+    <w:bookmarkStart w:id="90" w:name="ridge"/>
     <w:p>
       <w:pPr>
         <w:pStyle w:val="Heading3"/>
@@ -14040,7 +14040,7 @@
         <w:rPr>
           <w:rStyle w:val="DecValTok"/>
         </w:rPr>
-        <w:t xml:space="preserve">1</w:t>
+        <w:t xml:space="preserve">5</w:t>
       </w:r>
       <w:r>
         <w:rPr>
@@ -14659,20 +14659,20 @@
       <w:r>
         <w:drawing>
           <wp:inline>
-            <wp:extent cx="5334000" cy="4267200"/>
+            <wp:extent cx="4620126" cy="3696101"/>
             <wp:effectExtent b="0" l="0" r="0" t="0"/>
-            <wp:docPr descr="" title="" id="150" name="Picture"/>
+            <wp:docPr descr="" title="" id="1" name="Picture"/>
             <a:graphic>
               <a:graphicData uri="http://schemas.openxmlformats.org/drawingml/2006/picture">
                 <pic:pic>
                   <pic:nvPicPr>
-                    <pic:cNvPr descr="ADS503_Project_files/figure-docx/unnamed-chunk-33-1.png" id="151" name="Picture"/>
+                    <pic:cNvPr descr="ADS503_Project_files/figure-docx/unnamed-chunk-33-1.png" id="0" name="Picture"/>
                     <pic:cNvPicPr>
                       <a:picLocks noChangeArrowheads="1" noChangeAspect="1"/>
                     </pic:cNvPicPr>
                   </pic:nvPicPr>
                   <pic:blipFill>
-                    <a:blip r:embed="rId149"/>
+                    <a:blip r:embed="rId87"/>
                     <a:stretch>
                       <a:fillRect/>
                     </a:stretch>
@@ -14680,7 +14680,7 @@
                   <pic:spPr bwMode="auto">
                     <a:xfrm>
                       <a:off x="0" y="0"/>
-                      <a:ext cx="5334000" cy="4267200"/>
+                      <a:ext cx="4620126" cy="3696101"/>
                     </a:xfrm>
                     <a:prstGeom prst="rect">
                       <a:avLst/>
@@ -14771,20 +14771,20 @@
       <w:r>
         <w:drawing>
           <wp:inline>
-            <wp:extent cx="5334000" cy="4267200"/>
+            <wp:extent cx="4620126" cy="3696101"/>
             <wp:effectExtent b="0" l="0" r="0" t="0"/>
-            <wp:docPr descr="" title="" id="153" name="Picture"/>
+            <wp:docPr descr="" title="" id="1" name="Picture"/>
             <a:graphic>
               <a:graphicData uri="http://schemas.openxmlformats.org/drawingml/2006/picture">
                 <pic:pic>
                   <pic:nvPicPr>
-                    <pic:cNvPr descr="ADS503_Project_files/figure-docx/unnamed-chunk-33-2.png" id="154" name="Picture"/>
+                    <pic:cNvPr descr="ADS503_Project_files/figure-docx/unnamed-chunk-33-2.png" id="0" name="Picture"/>
                     <pic:cNvPicPr>
                       <a:picLocks noChangeArrowheads="1" noChangeAspect="1"/>
                     </pic:cNvPicPr>
                   </pic:nvPicPr>
                   <pic:blipFill>
-                    <a:blip r:embed="rId152"/>
+                    <a:blip r:embed="rId88"/>
                     <a:stretch>
                       <a:fillRect/>
                     </a:stretch>
@@ -14792,7 +14792,7 @@
                   <pic:spPr bwMode="auto">
                     <a:xfrm>
                       <a:off x="0" y="0"/>
-                      <a:ext cx="5334000" cy="4267200"/>
+                      <a:ext cx="4620126" cy="3696101"/>
                     </a:xfrm>
                     <a:prstGeom prst="rect">
                       <a:avLst/>
@@ -14883,20 +14883,20 @@
       <w:r>
         <w:drawing>
           <wp:inline>
-            <wp:extent cx="5334000" cy="4267200"/>
+            <wp:extent cx="4620126" cy="3696101"/>
             <wp:effectExtent b="0" l="0" r="0" t="0"/>
-            <wp:docPr descr="" title="" id="156" name="Picture"/>
+            <wp:docPr descr="" title="" id="1" name="Picture"/>
             <a:graphic>
               <a:graphicData uri="http://schemas.openxmlformats.org/drawingml/2006/picture">
                 <pic:pic>
                   <pic:nvPicPr>
-                    <pic:cNvPr descr="ADS503_Project_files/figure-docx/unnamed-chunk-33-3.png" id="157" name="Picture"/>
+                    <pic:cNvPr descr="ADS503_Project_files/figure-docx/unnamed-chunk-33-3.png" id="0" name="Picture"/>
                     <pic:cNvPicPr>
                       <a:picLocks noChangeArrowheads="1" noChangeAspect="1"/>
                     </pic:cNvPicPr>
                   </pic:nvPicPr>
                   <pic:blipFill>
-                    <a:blip r:embed="rId155"/>
+                    <a:blip r:embed="rId89"/>
                     <a:stretch>
                       <a:fillRect/>
                     </a:stretch>
@@ -14904,7 +14904,7 @@
                   <pic:spPr bwMode="auto">
                     <a:xfrm>
                       <a:off x="0" y="0"/>
-                      <a:ext cx="5334000" cy="4267200"/>
+                      <a:ext cx="4620126" cy="3696101"/>
                     </a:xfrm>
                     <a:prstGeom prst="rect">
                       <a:avLst/>
@@ -14923,8 +14923,8 @@
         </w:drawing>
       </w:r>
     </w:p>
-    <w:bookmarkEnd w:id="158"/>
-    <w:bookmarkStart w:id="168" w:name="elastic-net"/>
+    <w:bookmarkEnd w:id="90"/>
+    <w:bookmarkStart w:id="94" w:name="elastic-net"/>
     <w:p>
       <w:pPr>
         <w:pStyle w:val="Heading3"/>
@@ -15491,20 +15491,20 @@
       <w:r>
         <w:drawing>
           <wp:inline>
-            <wp:extent cx="5334000" cy="4267200"/>
+            <wp:extent cx="4620126" cy="3696101"/>
             <wp:effectExtent b="0" l="0" r="0" t="0"/>
-            <wp:docPr descr="" title="" id="160" name="Picture"/>
+            <wp:docPr descr="" title="" id="1" name="Picture"/>
             <a:graphic>
               <a:graphicData uri="http://schemas.openxmlformats.org/drawingml/2006/picture">
                 <pic:pic>
                   <pic:nvPicPr>
-                    <pic:cNvPr descr="ADS503_Project_files/figure-docx/unnamed-chunk-34-1.png" id="161" name="Picture"/>
+                    <pic:cNvPr descr="ADS503_Project_files/figure-docx/unnamed-chunk-34-1.png" id="0" name="Picture"/>
                     <pic:cNvPicPr>
                       <a:picLocks noChangeArrowheads="1" noChangeAspect="1"/>
                     </pic:cNvPicPr>
                   </pic:nvPicPr>
                   <pic:blipFill>
-                    <a:blip r:embed="rId159"/>
+                    <a:blip r:embed="rId91"/>
                     <a:stretch>
                       <a:fillRect/>
                     </a:stretch>
@@ -15512,7 +15512,7 @@
                   <pic:spPr bwMode="auto">
                     <a:xfrm>
                       <a:off x="0" y="0"/>
-                      <a:ext cx="5334000" cy="4267200"/>
+                      <a:ext cx="4620126" cy="3696101"/>
                     </a:xfrm>
                     <a:prstGeom prst="rect">
                       <a:avLst/>
@@ -15555,20 +15555,20 @@
       <w:r>
         <w:drawing>
           <wp:inline>
-            <wp:extent cx="5334000" cy="4267200"/>
+            <wp:extent cx="4620126" cy="3696101"/>
             <wp:effectExtent b="0" l="0" r="0" t="0"/>
-            <wp:docPr descr="" title="" id="163" name="Picture"/>
+            <wp:docPr descr="" title="" id="1" name="Picture"/>
             <a:graphic>
               <a:graphicData uri="http://schemas.openxmlformats.org/drawingml/2006/picture">
                 <pic:pic>
                   <pic:nvPicPr>
-                    <pic:cNvPr descr="ADS503_Project_files/figure-docx/unnamed-chunk-34-2.png" id="164" name="Picture"/>
+                    <pic:cNvPr descr="ADS503_Project_files/figure-docx/unnamed-chunk-34-2.png" id="0" name="Picture"/>
                     <pic:cNvPicPr>
                       <a:picLocks noChangeArrowheads="1" noChangeAspect="1"/>
                     </pic:cNvPicPr>
                   </pic:nvPicPr>
                   <pic:blipFill>
-                    <a:blip r:embed="rId162"/>
+                    <a:blip r:embed="rId92"/>
                     <a:stretch>
                       <a:fillRect/>
                     </a:stretch>
@@ -15576,7 +15576,7 @@
                   <pic:spPr bwMode="auto">
                     <a:xfrm>
                       <a:off x="0" y="0"/>
-                      <a:ext cx="5334000" cy="4267200"/>
+                      <a:ext cx="4620126" cy="3696101"/>
                     </a:xfrm>
                     <a:prstGeom prst="rect">
                       <a:avLst/>
@@ -15619,20 +15619,20 @@
       <w:r>
         <w:drawing>
           <wp:inline>
-            <wp:extent cx="5334000" cy="4267200"/>
+            <wp:extent cx="4620126" cy="3696101"/>
             <wp:effectExtent b="0" l="0" r="0" t="0"/>
-            <wp:docPr descr="" title="" id="166" name="Picture"/>
+            <wp:docPr descr="" title="" id="1" name="Picture"/>
             <a:graphic>
               <a:graphicData uri="http://schemas.openxmlformats.org/drawingml/2006/picture">
                 <pic:pic>
                   <pic:nvPicPr>
-                    <pic:cNvPr descr="ADS503_Project_files/figure-docx/unnamed-chunk-34-3.png" id="167" name="Picture"/>
+                    <pic:cNvPr descr="ADS503_Project_files/figure-docx/unnamed-chunk-34-3.png" id="0" name="Picture"/>
                     <pic:cNvPicPr>
                       <a:picLocks noChangeArrowheads="1" noChangeAspect="1"/>
                     </pic:cNvPicPr>
                   </pic:nvPicPr>
                   <pic:blipFill>
-                    <a:blip r:embed="rId165"/>
+                    <a:blip r:embed="rId93"/>
                     <a:stretch>
                       <a:fillRect/>
                     </a:stretch>
@@ -15640,7 +15640,7 @@
                   <pic:spPr bwMode="auto">
                     <a:xfrm>
                       <a:off x="0" y="0"/>
-                      <a:ext cx="5334000" cy="4267200"/>
+                      <a:ext cx="4620126" cy="3696101"/>
                     </a:xfrm>
                     <a:prstGeom prst="rect">
                       <a:avLst/>
@@ -15659,9 +15659,9 @@
         </w:drawing>
       </w:r>
     </w:p>
-    <w:bookmarkEnd w:id="168"/>
-    <w:bookmarkEnd w:id="169"/>
-    <w:bookmarkStart w:id="175" w:name="gather-results-from-linear-models"/>
+    <w:bookmarkEnd w:id="94"/>
+    <w:bookmarkEnd w:id="95"/>
+    <w:bookmarkStart w:id="99" w:name="gather-results-from-linear-models"/>
     <w:p>
       <w:pPr>
         <w:pStyle w:val="Heading2"/>
@@ -15678,7 +15678,7 @@
         <w:t xml:space="preserve">Note: No diagnostic plot showed much of a difference between boxcox vs. regular (not suprising given normality in histograms), so we’ll just use the regular constructed models</w:t>
       </w:r>
     </w:p>
-    <w:bookmarkStart w:id="170" w:name="Xb5b54dc9c1380bb3dbcce44754e8617d74a5502"/>
+    <w:bookmarkStart w:id="96" w:name="Xb5b54dc9c1380bb3dbcce44754e8617d74a5502"/>
     <w:p>
       <w:pPr>
         <w:pStyle w:val="Heading3"/>
@@ -16187,8 +16187,8 @@
         <w:t xml:space="preserve"> Res_Enet_num)</w:t>
       </w:r>
     </w:p>
-    <w:bookmarkEnd w:id="170"/>
-    <w:bookmarkStart w:id="174" w:name="get-rmse-and-plot"/>
+    <w:bookmarkEnd w:id="96"/>
+    <w:bookmarkStart w:id="98" w:name="get-rmse-and-plot"/>
     <w:p>
       <w:pPr>
         <w:pStyle w:val="Heading3"/>
@@ -16956,20 +16956,20 @@
       <w:r>
         <w:drawing>
           <wp:inline>
-            <wp:extent cx="5334000" cy="4267200"/>
+            <wp:extent cx="4620126" cy="3696101"/>
             <wp:effectExtent b="0" l="0" r="0" t="0"/>
-            <wp:docPr descr="" title="" id="172" name="Picture"/>
+            <wp:docPr descr="" title="" id="1" name="Picture"/>
             <a:graphic>
               <a:graphicData uri="http://schemas.openxmlformats.org/drawingml/2006/picture">
                 <pic:pic>
                   <pic:nvPicPr>
-                    <pic:cNvPr descr="ADS503_Project_files/figure-docx/unnamed-chunk-36-1.png" id="173" name="Picture"/>
+                    <pic:cNvPr descr="ADS503_Project_files/figure-docx/unnamed-chunk-36-1.png" id="0" name="Picture"/>
                     <pic:cNvPicPr>
                       <a:picLocks noChangeArrowheads="1" noChangeAspect="1"/>
                     </pic:cNvPicPr>
                   </pic:nvPicPr>
                   <pic:blipFill>
-                    <a:blip r:embed="rId171"/>
+                    <a:blip r:embed="rId97"/>
                     <a:stretch>
                       <a:fillRect/>
                     </a:stretch>
@@ -16977,7 +16977,7 @@
                   <pic:spPr bwMode="auto">
                     <a:xfrm>
                       <a:off x="0" y="0"/>
-                      <a:ext cx="5334000" cy="4267200"/>
+                      <a:ext cx="4620126" cy="3696101"/>
                     </a:xfrm>
                     <a:prstGeom prst="rect">
                       <a:avLst/>
@@ -16996,10 +16996,10 @@
         </w:drawing>
       </w:r>
     </w:p>
-    <w:bookmarkEnd w:id="174"/>
-    <w:bookmarkEnd w:id="175"/>
-    <w:bookmarkEnd w:id="176"/>
-    <w:bookmarkStart w:id="231" w:name="non-linear-models---brianne"/>
+    <w:bookmarkEnd w:id="98"/>
+    <w:bookmarkEnd w:id="99"/>
+    <w:bookmarkEnd w:id="100"/>
+    <w:bookmarkStart w:id="129" w:name="non-linear-models---brianne"/>
     <w:p>
       <w:pPr>
         <w:pStyle w:val="Heading1"/>
@@ -17008,7 +17008,7 @@
         <w:t xml:space="preserve">Non-Linear Models - Brianne</w:t>
       </w:r>
     </w:p>
-    <w:bookmarkStart w:id="189" w:name="support-vector-machine-svm"/>
+    <w:bookmarkStart w:id="107" w:name="support-vector-machine-svm"/>
     <w:p>
       <w:pPr>
         <w:pStyle w:val="Heading2"/>
@@ -17017,7 +17017,7 @@
         <w:t xml:space="preserve">Support Vector Machine (SVM)</w:t>
       </w:r>
     </w:p>
-    <w:bookmarkStart w:id="180" w:name="create-initial-radial-model"/>
+    <w:bookmarkStart w:id="102" w:name="create-initial-radial-model"/>
     <w:p>
       <w:pPr>
         <w:pStyle w:val="Heading3"/>
@@ -17428,20 +17428,20 @@
       <w:r>
         <w:drawing>
           <wp:inline>
-            <wp:extent cx="5334000" cy="4267200"/>
+            <wp:extent cx="4620126" cy="3696101"/>
             <wp:effectExtent b="0" l="0" r="0" t="0"/>
-            <wp:docPr descr="" title="" id="178" name="Picture"/>
+            <wp:docPr descr="" title="" id="1" name="Picture"/>
             <a:graphic>
               <a:graphicData uri="http://schemas.openxmlformats.org/drawingml/2006/picture">
                 <pic:pic>
                   <pic:nvPicPr>
-                    <pic:cNvPr descr="ADS503_Project_files/figure-docx/unnamed-chunk-37-1.png" id="179" name="Picture"/>
+                    <pic:cNvPr descr="ADS503_Project_files/figure-docx/unnamed-chunk-37-1.png" id="0" name="Picture"/>
                     <pic:cNvPicPr>
                       <a:picLocks noChangeArrowheads="1" noChangeAspect="1"/>
                     </pic:cNvPicPr>
                   </pic:nvPicPr>
                   <pic:blipFill>
-                    <a:blip r:embed="rId177"/>
+                    <a:blip r:embed="rId101"/>
                     <a:stretch>
                       <a:fillRect/>
                     </a:stretch>
@@ -17449,7 +17449,7 @@
                   <pic:spPr bwMode="auto">
                     <a:xfrm>
                       <a:off x="0" y="0"/>
-                      <a:ext cx="5334000" cy="4267200"/>
+                      <a:ext cx="4620126" cy="3696101"/>
                     </a:xfrm>
                     <a:prstGeom prst="rect">
                       <a:avLst/>
@@ -17468,8 +17468,8 @@
         </w:drawing>
       </w:r>
     </w:p>
-    <w:bookmarkEnd w:id="180"/>
-    <w:bookmarkStart w:id="184" w:name="final-radial-model"/>
+    <w:bookmarkEnd w:id="102"/>
+    <w:bookmarkStart w:id="104" w:name="final-radial-model"/>
     <w:p>
       <w:pPr>
         <w:pStyle w:val="Heading3"/>
@@ -18422,20 +18422,20 @@
       <w:r>
         <w:drawing>
           <wp:inline>
-            <wp:extent cx="5334000" cy="4267200"/>
+            <wp:extent cx="4620126" cy="3696101"/>
             <wp:effectExtent b="0" l="0" r="0" t="0"/>
-            <wp:docPr descr="" title="" id="182" name="Picture"/>
+            <wp:docPr descr="" title="" id="1" name="Picture"/>
             <a:graphic>
               <a:graphicData uri="http://schemas.openxmlformats.org/drawingml/2006/picture">
                 <pic:pic>
                   <pic:nvPicPr>
-                    <pic:cNvPr descr="ADS503_Project_files/figure-docx/unnamed-chunk-38-1.png" id="183" name="Picture"/>
+                    <pic:cNvPr descr="ADS503_Project_files/figure-docx/unnamed-chunk-38-1.png" id="0" name="Picture"/>
                     <pic:cNvPicPr>
                       <a:picLocks noChangeArrowheads="1" noChangeAspect="1"/>
                     </pic:cNvPicPr>
                   </pic:nvPicPr>
                   <pic:blipFill>
-                    <a:blip r:embed="rId181"/>
+                    <a:blip r:embed="rId103"/>
                     <a:stretch>
                       <a:fillRect/>
                     </a:stretch>
@@ -18443,7 +18443,7 @@
                   <pic:spPr bwMode="auto">
                     <a:xfrm>
                       <a:off x="0" y="0"/>
-                      <a:ext cx="5334000" cy="4267200"/>
+                      <a:ext cx="4620126" cy="3696101"/>
                     </a:xfrm>
                     <a:prstGeom prst="rect">
                       <a:avLst/>
@@ -18595,8 +18595,8 @@
         <w:t xml:space="preserve">## Training error : 0.82428</w:t>
       </w:r>
     </w:p>
-    <w:bookmarkEnd w:id="184"/>
-    <w:bookmarkStart w:id="188" w:name="create-polynomial-model"/>
+    <w:bookmarkEnd w:id="104"/>
+    <w:bookmarkStart w:id="106" w:name="create-polynomial-model"/>
     <w:p>
       <w:pPr>
         <w:pStyle w:val="Heading3"/>
@@ -19229,20 +19229,20 @@
       <w:r>
         <w:drawing>
           <wp:inline>
-            <wp:extent cx="5334000" cy="4267200"/>
+            <wp:extent cx="4620126" cy="3696101"/>
             <wp:effectExtent b="0" l="0" r="0" t="0"/>
-            <wp:docPr descr="" title="" id="186" name="Picture"/>
+            <wp:docPr descr="" title="" id="1" name="Picture"/>
             <a:graphic>
               <a:graphicData uri="http://schemas.openxmlformats.org/drawingml/2006/picture">
                 <pic:pic>
                   <pic:nvPicPr>
-                    <pic:cNvPr descr="ADS503_Project_files/figure-docx/unnamed-chunk-39-1.png" id="187" name="Picture"/>
+                    <pic:cNvPr descr="ADS503_Project_files/figure-docx/unnamed-chunk-39-1.png" id="0" name="Picture"/>
                     <pic:cNvPicPr>
                       <a:picLocks noChangeArrowheads="1" noChangeAspect="1"/>
                     </pic:cNvPicPr>
                   </pic:nvPicPr>
                   <pic:blipFill>
-                    <a:blip r:embed="rId185"/>
+                    <a:blip r:embed="rId105"/>
                     <a:stretch>
                       <a:fillRect/>
                     </a:stretch>
@@ -19250,7 +19250,7 @@
                   <pic:spPr bwMode="auto">
                     <a:xfrm>
                       <a:off x="0" y="0"/>
-                      <a:ext cx="5334000" cy="4267200"/>
+                      <a:ext cx="4620126" cy="3696101"/>
                     </a:xfrm>
                     <a:prstGeom prst="rect">
                       <a:avLst/>
@@ -19402,9 +19402,9 @@
         <w:t xml:space="preserve">## Training error : 0.932111</w:t>
       </w:r>
     </w:p>
-    <w:bookmarkEnd w:id="188"/>
-    <w:bookmarkEnd w:id="189"/>
-    <w:bookmarkStart w:id="194" w:name="k-nearest-neighbors-knn"/>
+    <w:bookmarkEnd w:id="106"/>
+    <w:bookmarkEnd w:id="107"/>
+    <w:bookmarkStart w:id="110" w:name="k-nearest-neighbors-knn"/>
     <w:p>
       <w:pPr>
         <w:pStyle w:val="Heading2"/>
@@ -19413,7 +19413,7 @@
         <w:t xml:space="preserve">K Nearest Neighbors (KNN)</w:t>
       </w:r>
     </w:p>
-    <w:bookmarkStart w:id="193" w:name="create-initial-knn-model"/>
+    <w:bookmarkStart w:id="109" w:name="create-initial-knn-model"/>
     <w:p>
       <w:pPr>
         <w:pStyle w:val="Heading3"/>
@@ -19782,20 +19782,20 @@
       <w:r>
         <w:drawing>
           <wp:inline>
-            <wp:extent cx="5334000" cy="4267200"/>
+            <wp:extent cx="4620126" cy="3696101"/>
             <wp:effectExtent b="0" l="0" r="0" t="0"/>
-            <wp:docPr descr="" title="" id="191" name="Picture"/>
+            <wp:docPr descr="" title="" id="1" name="Picture"/>
             <a:graphic>
               <a:graphicData uri="http://schemas.openxmlformats.org/drawingml/2006/picture">
                 <pic:pic>
                   <pic:nvPicPr>
-                    <pic:cNvPr descr="ADS503_Project_files/figure-docx/unnamed-chunk-40-1.png" id="192" name="Picture"/>
+                    <pic:cNvPr descr="ADS503_Project_files/figure-docx/unnamed-chunk-40-1.png" id="0" name="Picture"/>
                     <pic:cNvPicPr>
                       <a:picLocks noChangeArrowheads="1" noChangeAspect="1"/>
                     </pic:cNvPicPr>
                   </pic:nvPicPr>
                   <pic:blipFill>
-                    <a:blip r:embed="rId190"/>
+                    <a:blip r:embed="rId108"/>
                     <a:stretch>
                       <a:fillRect/>
                     </a:stretch>
@@ -19803,7 +19803,7 @@
                   <pic:spPr bwMode="auto">
                     <a:xfrm>
                       <a:off x="0" y="0"/>
-                      <a:ext cx="5334000" cy="4267200"/>
+                      <a:ext cx="4620126" cy="3696101"/>
                     </a:xfrm>
                     <a:prstGeom prst="rect">
                       <a:avLst/>
@@ -19856,9 +19856,9 @@
         <w:t xml:space="preserve">## 20-nearest neighbor regression model</w:t>
       </w:r>
     </w:p>
-    <w:bookmarkEnd w:id="193"/>
-    <w:bookmarkEnd w:id="194"/>
-    <w:bookmarkStart w:id="199" w:name="X0595aadd29c35c05541288983fb1a3b8d3bb6bf"/>
+    <w:bookmarkEnd w:id="109"/>
+    <w:bookmarkEnd w:id="110"/>
+    <w:bookmarkStart w:id="113" w:name="X0595aadd29c35c05541288983fb1a3b8d3bb6bf"/>
     <w:p>
       <w:pPr>
         <w:pStyle w:val="Heading2"/>
@@ -19867,7 +19867,7 @@
         <w:t xml:space="preserve">Multivariate Adaptive Regression Splines (MARS)</w:t>
       </w:r>
     </w:p>
-    <w:bookmarkStart w:id="198" w:name="create-initial-mars-model"/>
+    <w:bookmarkStart w:id="112" w:name="create-initial-mars-model"/>
     <w:p>
       <w:pPr>
         <w:pStyle w:val="Heading3"/>
@@ -20360,20 +20360,20 @@
       <w:r>
         <w:drawing>
           <wp:inline>
-            <wp:extent cx="5334000" cy="4267200"/>
+            <wp:extent cx="4620126" cy="3696101"/>
             <wp:effectExtent b="0" l="0" r="0" t="0"/>
-            <wp:docPr descr="" title="" id="196" name="Picture"/>
+            <wp:docPr descr="" title="" id="1" name="Picture"/>
             <a:graphic>
               <a:graphicData uri="http://schemas.openxmlformats.org/drawingml/2006/picture">
                 <pic:pic>
                   <pic:nvPicPr>
-                    <pic:cNvPr descr="ADS503_Project_files/figure-docx/unnamed-chunk-41-1.png" id="197" name="Picture"/>
+                    <pic:cNvPr descr="ADS503_Project_files/figure-docx/unnamed-chunk-41-1.png" id="0" name="Picture"/>
                     <pic:cNvPicPr>
                       <a:picLocks noChangeArrowheads="1" noChangeAspect="1"/>
                     </pic:cNvPicPr>
                   </pic:nvPicPr>
                   <pic:blipFill>
-                    <a:blip r:embed="rId195"/>
+                    <a:blip r:embed="rId111"/>
                     <a:stretch>
                       <a:fillRect/>
                     </a:stretch>
@@ -20381,7 +20381,7 @@
                   <pic:spPr bwMode="auto">
                     <a:xfrm>
                       <a:off x="0" y="0"/>
-                      <a:ext cx="5334000" cy="4267200"/>
+                      <a:ext cx="4620126" cy="3696101"/>
                     </a:xfrm>
                     <a:prstGeom prst="rect">
                       <a:avLst/>
@@ -20400,9 +20400,9 @@
         </w:drawing>
       </w:r>
     </w:p>
-    <w:bookmarkEnd w:id="198"/>
-    <w:bookmarkEnd w:id="199"/>
-    <w:bookmarkStart w:id="204" w:name="Xbd82e1e8228a38252c158031748122ae76208a7"/>
+    <w:bookmarkEnd w:id="112"/>
+    <w:bookmarkEnd w:id="113"/>
+    <w:bookmarkStart w:id="116" w:name="Xbd82e1e8228a38252c158031748122ae76208a7"/>
     <w:p>
       <w:pPr>
         <w:pStyle w:val="Heading2"/>
@@ -20411,7 +20411,7 @@
         <w:t xml:space="preserve">Multivariate Adaptive Regression Splines (MARS)</w:t>
       </w:r>
     </w:p>
-    <w:bookmarkStart w:id="203" w:name="create-secondary-mars-model"/>
+    <w:bookmarkStart w:id="115" w:name="create-secondary-mars-model"/>
     <w:p>
       <w:pPr>
         <w:pStyle w:val="Heading3"/>
@@ -20784,20 +20784,20 @@
       <w:r>
         <w:drawing>
           <wp:inline>
-            <wp:extent cx="5334000" cy="4267200"/>
+            <wp:extent cx="4620126" cy="3696101"/>
             <wp:effectExtent b="0" l="0" r="0" t="0"/>
-            <wp:docPr descr="" title="" id="201" name="Picture"/>
+            <wp:docPr descr="" title="" id="1" name="Picture"/>
             <a:graphic>
               <a:graphicData uri="http://schemas.openxmlformats.org/drawingml/2006/picture">
                 <pic:pic>
                   <pic:nvPicPr>
-                    <pic:cNvPr descr="ADS503_Project_files/figure-docx/unnamed-chunk-42-1.png" id="202" name="Picture"/>
+                    <pic:cNvPr descr="ADS503_Project_files/figure-docx/unnamed-chunk-42-1.png" id="0" name="Picture"/>
                     <pic:cNvPicPr>
                       <a:picLocks noChangeArrowheads="1" noChangeAspect="1"/>
                     </pic:cNvPicPr>
                   </pic:nvPicPr>
                   <pic:blipFill>
-                    <a:blip r:embed="rId200"/>
+                    <a:blip r:embed="rId114"/>
                     <a:stretch>
                       <a:fillRect/>
                     </a:stretch>
@@ -20805,7 +20805,7 @@
                   <pic:spPr bwMode="auto">
                     <a:xfrm>
                       <a:off x="0" y="0"/>
-                      <a:ext cx="5334000" cy="4267200"/>
+                      <a:ext cx="4620126" cy="3696101"/>
                     </a:xfrm>
                     <a:prstGeom prst="rect">
                       <a:avLst/>
@@ -20850,9 +20850,9 @@
         <w:t xml:space="preserve">#nprune=2, degree=1, RMSE: 34.80857, Rsquared: 0.05457991</w:t>
       </w:r>
     </w:p>
-    <w:bookmarkEnd w:id="203"/>
-    <w:bookmarkEnd w:id="204"/>
-    <w:bookmarkStart w:id="230" w:name="neural-network-model-nnet"/>
+    <w:bookmarkEnd w:id="115"/>
+    <w:bookmarkEnd w:id="116"/>
+    <w:bookmarkStart w:id="128" w:name="neural-network-model-nnet"/>
     <w:p>
       <w:pPr>
         <w:pStyle w:val="Heading2"/>
@@ -20861,7 +20861,7 @@
         <w:t xml:space="preserve">Neural Network Model (nnet)</w:t>
       </w:r>
     </w:p>
-    <w:bookmarkStart w:id="214" w:name="create-initial-nnet-model"/>
+    <w:bookmarkStart w:id="120" w:name="create-initial-nnet-model"/>
     <w:p>
       <w:pPr>
         <w:pStyle w:val="Heading3"/>
@@ -21608,20 +21608,20 @@
       <w:r>
         <w:drawing>
           <wp:inline>
-            <wp:extent cx="5334000" cy="4267200"/>
+            <wp:extent cx="4620126" cy="3696101"/>
             <wp:effectExtent b="0" l="0" r="0" t="0"/>
-            <wp:docPr descr="" title="" id="206" name="Picture"/>
+            <wp:docPr descr="" title="" id="1" name="Picture"/>
             <a:graphic>
               <a:graphicData uri="http://schemas.openxmlformats.org/drawingml/2006/picture">
                 <pic:pic>
                   <pic:nvPicPr>
-                    <pic:cNvPr descr="ADS503_Project_files/figure-docx/unnamed-chunk-43-1.png" id="207" name="Picture"/>
+                    <pic:cNvPr descr="ADS503_Project_files/figure-docx/unnamed-chunk-43-1.png" id="0" name="Picture"/>
                     <pic:cNvPicPr>
                       <a:picLocks noChangeArrowheads="1" noChangeAspect="1"/>
                     </pic:cNvPicPr>
                   </pic:nvPicPr>
                   <pic:blipFill>
-                    <a:blip r:embed="rId205"/>
+                    <a:blip r:embed="rId117"/>
                     <a:stretch>
                       <a:fillRect/>
                     </a:stretch>
@@ -21629,7 +21629,7 @@
                   <pic:spPr bwMode="auto">
                     <a:xfrm>
                       <a:off x="0" y="0"/>
-                      <a:ext cx="5334000" cy="4267200"/>
+                      <a:ext cx="4620126" cy="3696101"/>
                     </a:xfrm>
                     <a:prstGeom prst="rect">
                       <a:avLst/>
@@ -22221,20 +22221,20 @@
       <w:r>
         <w:drawing>
           <wp:inline>
-            <wp:extent cx="5334000" cy="4267200"/>
+            <wp:extent cx="4620126" cy="3696101"/>
             <wp:effectExtent b="0" l="0" r="0" t="0"/>
-            <wp:docPr descr="" title="" id="209" name="Picture"/>
+            <wp:docPr descr="" title="" id="1" name="Picture"/>
             <a:graphic>
               <a:graphicData uri="http://schemas.openxmlformats.org/drawingml/2006/picture">
                 <pic:pic>
                   <pic:nvPicPr>
-                    <pic:cNvPr descr="ADS503_Project_files/figure-docx/unnamed-chunk-44-1.png" id="210" name="Picture"/>
+                    <pic:cNvPr descr="ADS503_Project_files/figure-docx/unnamed-chunk-44-1.png" id="0" name="Picture"/>
                     <pic:cNvPicPr>
                       <a:picLocks noChangeArrowheads="1" noChangeAspect="1"/>
                     </pic:cNvPicPr>
                   </pic:nvPicPr>
                   <pic:blipFill>
-                    <a:blip r:embed="rId208"/>
+                    <a:blip r:embed="rId118"/>
                     <a:stretch>
                       <a:fillRect/>
                     </a:stretch>
@@ -22242,7 +22242,7 @@
                   <pic:spPr bwMode="auto">
                     <a:xfrm>
                       <a:off x="0" y="0"/>
-                      <a:ext cx="5334000" cy="4267200"/>
+                      <a:ext cx="4620126" cy="3696101"/>
                     </a:xfrm>
                     <a:prstGeom prst="rect">
                       <a:avLst/>
@@ -23500,20 +23500,20 @@
       <w:r>
         <w:drawing>
           <wp:inline>
-            <wp:extent cx="5334000" cy="4267200"/>
+            <wp:extent cx="4620126" cy="3696101"/>
             <wp:effectExtent b="0" l="0" r="0" t="0"/>
-            <wp:docPr descr="" title="" id="212" name="Picture"/>
+            <wp:docPr descr="" title="" id="1" name="Picture"/>
             <a:graphic>
               <a:graphicData uri="http://schemas.openxmlformats.org/drawingml/2006/picture">
                 <pic:pic>
                   <pic:nvPicPr>
-                    <pic:cNvPr descr="ADS503_Project_files/figure-docx/unnamed-chunk-45-1.png" id="213" name="Picture"/>
+                    <pic:cNvPr descr="ADS503_Project_files/figure-docx/unnamed-chunk-45-1.png" id="0" name="Picture"/>
                     <pic:cNvPicPr>
                       <a:picLocks noChangeArrowheads="1" noChangeAspect="1"/>
                     </pic:cNvPicPr>
                   </pic:nvPicPr>
                   <pic:blipFill>
-                    <a:blip r:embed="rId211"/>
+                    <a:blip r:embed="rId119"/>
                     <a:stretch>
                       <a:fillRect/>
                     </a:stretch>
@@ -23521,7 +23521,7 @@
                   <pic:spPr bwMode="auto">
                     <a:xfrm>
                       <a:off x="0" y="0"/>
-                      <a:ext cx="5334000" cy="4267200"/>
+                      <a:ext cx="4620126" cy="3696101"/>
                     </a:xfrm>
                     <a:prstGeom prst="rect">
                       <a:avLst/>
@@ -24215,8 +24215,8 @@
         <w:t xml:space="preserve"># sigma = sigma = 0.03504524 and C = 0.25. (RMSE is 32.95)</w:t>
       </w:r>
     </w:p>
-    <w:bookmarkEnd w:id="214"/>
-    <w:bookmarkStart w:id="221" w:name="Xd1e617a37893bcb0c966a4a56d424f7507f3f40"/>
+    <w:bookmarkEnd w:id="120"/>
+    <w:bookmarkStart w:id="123" w:name="Xd1e617a37893bcb0c966a4a56d424f7507f3f40"/>
     <w:p>
       <w:pPr>
         <w:pStyle w:val="Heading3"/>
@@ -25338,20 +25338,20 @@
       <w:r>
         <w:drawing>
           <wp:inline>
-            <wp:extent cx="5334000" cy="4267200"/>
+            <wp:extent cx="4620126" cy="3696101"/>
             <wp:effectExtent b="0" l="0" r="0" t="0"/>
-            <wp:docPr descr="" title="" id="216" name="Picture"/>
+            <wp:docPr descr="" title="" id="1" name="Picture"/>
             <a:graphic>
               <a:graphicData uri="http://schemas.openxmlformats.org/drawingml/2006/picture">
                 <pic:pic>
                   <pic:nvPicPr>
-                    <pic:cNvPr descr="ADS503_Project_files/figure-docx/unnamed-chunk-47-1.png" id="217" name="Picture"/>
+                    <pic:cNvPr descr="ADS503_Project_files/figure-docx/unnamed-chunk-47-1.png" id="0" name="Picture"/>
                     <pic:cNvPicPr>
                       <a:picLocks noChangeArrowheads="1" noChangeAspect="1"/>
                     </pic:cNvPicPr>
                   </pic:nvPicPr>
                   <pic:blipFill>
-                    <a:blip r:embed="rId215"/>
+                    <a:blip r:embed="rId121"/>
                     <a:stretch>
                       <a:fillRect/>
                     </a:stretch>
@@ -25359,7 +25359,7 @@
                   <pic:spPr bwMode="auto">
                     <a:xfrm>
                       <a:off x="0" y="0"/>
-                      <a:ext cx="5334000" cy="4267200"/>
+                      <a:ext cx="4620126" cy="3696101"/>
                     </a:xfrm>
                     <a:prstGeom prst="rect">
                       <a:avLst/>
@@ -25639,20 +25639,20 @@
       <w:r>
         <w:drawing>
           <wp:inline>
-            <wp:extent cx="5334000" cy="4267200"/>
+            <wp:extent cx="4620126" cy="3696101"/>
             <wp:effectExtent b="0" l="0" r="0" t="0"/>
-            <wp:docPr descr="" title="" id="219" name="Picture"/>
+            <wp:docPr descr="" title="" id="1" name="Picture"/>
             <a:graphic>
               <a:graphicData uri="http://schemas.openxmlformats.org/drawingml/2006/picture">
                 <pic:pic>
                   <pic:nvPicPr>
-                    <pic:cNvPr descr="ADS503_Project_files/figure-docx/unnamed-chunk-47-2.png" id="220" name="Picture"/>
+                    <pic:cNvPr descr="ADS503_Project_files/figure-docx/unnamed-chunk-47-2.png" id="0" name="Picture"/>
                     <pic:cNvPicPr>
                       <a:picLocks noChangeArrowheads="1" noChangeAspect="1"/>
                     </pic:cNvPicPr>
                   </pic:nvPicPr>
                   <pic:blipFill>
-                    <a:blip r:embed="rId218"/>
+                    <a:blip r:embed="rId122"/>
                     <a:stretch>
                       <a:fillRect/>
                     </a:stretch>
@@ -25660,7 +25660,7 @@
                   <pic:spPr bwMode="auto">
                     <a:xfrm>
                       <a:off x="0" y="0"/>
-                      <a:ext cx="5334000" cy="4267200"/>
+                      <a:ext cx="4620126" cy="3696101"/>
                     </a:xfrm>
                     <a:prstGeom prst="rect">
                       <a:avLst/>
@@ -25679,8 +25679,8 @@
         </w:drawing>
       </w:r>
     </w:p>
-    <w:bookmarkEnd w:id="221"/>
-    <w:bookmarkStart w:id="222" w:name="making-test-and-train-columns-match"/>
+    <w:bookmarkEnd w:id="123"/>
+    <w:bookmarkStart w:id="124" w:name="making-test-and-train-columns-match"/>
     <w:p>
       <w:pPr>
         <w:pStyle w:val="Heading3"/>
@@ -25781,8 +25781,8 @@
         <w:t xml:space="preserve">(keepsies))</w:t>
       </w:r>
     </w:p>
-    <w:bookmarkEnd w:id="222"/>
-    <w:bookmarkStart w:id="229" w:name="X3f9cb4057557d33956b0de56279c164479d9d8d"/>
+    <w:bookmarkEnd w:id="124"/>
+    <w:bookmarkStart w:id="127" w:name="X3f9cb4057557d33956b0de56279c164479d9d8d"/>
     <w:p>
       <w:pPr>
         <w:pStyle w:val="Heading3"/>
@@ -25857,20 +25857,20 @@
       <w:r>
         <w:drawing>
           <wp:inline>
-            <wp:extent cx="5334000" cy="4267200"/>
+            <wp:extent cx="4620126" cy="3696101"/>
             <wp:effectExtent b="0" l="0" r="0" t="0"/>
-            <wp:docPr descr="" title="" id="224" name="Picture"/>
+            <wp:docPr descr="" title="" id="1" name="Picture"/>
             <a:graphic>
               <a:graphicData uri="http://schemas.openxmlformats.org/drawingml/2006/picture">
                 <pic:pic>
                   <pic:nvPicPr>
-                    <pic:cNvPr descr="ADS503_Project_files/figure-docx/unnamed-chunk-49-1.png" id="225" name="Picture"/>
+                    <pic:cNvPr descr="ADS503_Project_files/figure-docx/unnamed-chunk-49-1.png" id="0" name="Picture"/>
                     <pic:cNvPicPr>
                       <a:picLocks noChangeArrowheads="1" noChangeAspect="1"/>
                     </pic:cNvPicPr>
                   </pic:nvPicPr>
                   <pic:blipFill>
-                    <a:blip r:embed="rId223"/>
+                    <a:blip r:embed="rId125"/>
                     <a:stretch>
                       <a:fillRect/>
                     </a:stretch>
@@ -25878,7 +25878,7 @@
                   <pic:spPr bwMode="auto">
                     <a:xfrm>
                       <a:off x="0" y="0"/>
-                      <a:ext cx="5334000" cy="4267200"/>
+                      <a:ext cx="4620126" cy="3696101"/>
                     </a:xfrm>
                     <a:prstGeom prst="rect">
                       <a:avLst/>
@@ -26359,20 +26359,20 @@
       <w:r>
         <w:drawing>
           <wp:inline>
-            <wp:extent cx="5334000" cy="4267200"/>
+            <wp:extent cx="4620126" cy="3696101"/>
             <wp:effectExtent b="0" l="0" r="0" t="0"/>
-            <wp:docPr descr="" title="" id="227" name="Picture"/>
+            <wp:docPr descr="" title="" id="1" name="Picture"/>
             <a:graphic>
               <a:graphicData uri="http://schemas.openxmlformats.org/drawingml/2006/picture">
                 <pic:pic>
                   <pic:nvPicPr>
-                    <pic:cNvPr descr="ADS503_Project_files/figure-docx/unnamed-chunk-49-2.png" id="228" name="Picture"/>
+                    <pic:cNvPr descr="ADS503_Project_files/figure-docx/unnamed-chunk-49-2.png" id="0" name="Picture"/>
                     <pic:cNvPicPr>
                       <a:picLocks noChangeArrowheads="1" noChangeAspect="1"/>
                     </pic:cNvPicPr>
                   </pic:nvPicPr>
                   <pic:blipFill>
-                    <a:blip r:embed="rId226"/>
+                    <a:blip r:embed="rId126"/>
                     <a:stretch>
                       <a:fillRect/>
                     </a:stretch>
@@ -26380,7 +26380,7 @@
                   <pic:spPr bwMode="auto">
                     <a:xfrm>
                       <a:off x="0" y="0"/>
-                      <a:ext cx="5334000" cy="4267200"/>
+                      <a:ext cx="4620126" cy="3696101"/>
                     </a:xfrm>
                     <a:prstGeom prst="rect">
                       <a:avLst/>
@@ -26624,10 +26624,10 @@
         <w:t xml:space="preserve">(svmR_trial, X_trial_test)</w:t>
       </w:r>
     </w:p>
-    <w:bookmarkEnd w:id="229"/>
-    <w:bookmarkEnd w:id="230"/>
-    <w:bookmarkEnd w:id="231"/>
-    <w:bookmarkStart w:id="257" w:name="regression-trees---eva"/>
+    <w:bookmarkEnd w:id="127"/>
+    <w:bookmarkEnd w:id="128"/>
+    <w:bookmarkEnd w:id="129"/>
+    <w:bookmarkStart w:id="145" w:name="regression-trees---eva"/>
     <w:p>
       <w:pPr>
         <w:pStyle w:val="Heading1"/>
@@ -26636,7 +26636,7 @@
         <w:t xml:space="preserve">Regression Trees - Eva</w:t>
       </w:r>
     </w:p>
-    <w:bookmarkStart w:id="237" w:name="single-regression-trees"/>
+    <w:bookmarkStart w:id="133" w:name="single-regression-trees"/>
     <w:p>
       <w:pPr>
         <w:pStyle w:val="Heading2"/>
@@ -26645,7 +26645,7 @@
         <w:t xml:space="preserve">Single Regression Trees</w:t>
       </w:r>
     </w:p>
-    <w:bookmarkStart w:id="235" w:name="X825dce4bc8973dc516e9cf0e8e2dae0177db51e"/>
+    <w:bookmarkStart w:id="131" w:name="X825dce4bc8973dc516e9cf0e8e2dae0177db51e"/>
     <w:p>
       <w:pPr>
         <w:pStyle w:val="Heading3"/>
@@ -29481,20 +29481,20 @@
       <w:r>
         <w:drawing>
           <wp:inline>
-            <wp:extent cx="5334000" cy="4267200"/>
+            <wp:extent cx="4620126" cy="3696101"/>
             <wp:effectExtent b="0" l="0" r="0" t="0"/>
-            <wp:docPr descr="" title="" id="233" name="Picture"/>
+            <wp:docPr descr="" title="" id="1" name="Picture"/>
             <a:graphic>
               <a:graphicData uri="http://schemas.openxmlformats.org/drawingml/2006/picture">
                 <pic:pic>
                   <pic:nvPicPr>
-                    <pic:cNvPr descr="ADS503_Project_files/figure-docx/unnamed-chunk-50-1.png" id="234" name="Picture"/>
+                    <pic:cNvPr descr="ADS503_Project_files/figure-docx/unnamed-chunk-50-1.png" id="0" name="Picture"/>
                     <pic:cNvPicPr>
                       <a:picLocks noChangeArrowheads="1" noChangeAspect="1"/>
                     </pic:cNvPicPr>
                   </pic:nvPicPr>
                   <pic:blipFill>
-                    <a:blip r:embed="rId232"/>
+                    <a:blip r:embed="rId130"/>
                     <a:stretch>
                       <a:fillRect/>
                     </a:stretch>
@@ -29502,7 +29502,7 @@
                   <pic:spPr bwMode="auto">
                     <a:xfrm>
                       <a:off x="0" y="0"/>
-                      <a:ext cx="5334000" cy="4267200"/>
+                      <a:ext cx="4620126" cy="3696101"/>
                     </a:xfrm>
                     <a:prstGeom prst="rect">
                       <a:avLst/>
@@ -29740,8 +29740,8 @@
         <w:t xml:space="preserve"># Rsquared value of 0.066 isn't too great. RMSE of 33.0. Let's compare to other trees</w:t>
       </w:r>
     </w:p>
-    <w:bookmarkEnd w:id="235"/>
-    <w:bookmarkStart w:id="236" w:name="X91fd6b3e380c6c235337378b901132c95fed3fa"/>
+    <w:bookmarkEnd w:id="131"/>
+    <w:bookmarkStart w:id="132" w:name="X91fd6b3e380c6c235337378b901132c95fed3fa"/>
     <w:p>
       <w:pPr>
         <w:pStyle w:val="Heading3"/>
@@ -29987,9 +29987,9 @@
         <w:t xml:space="preserve"># minor improvement? Rsquared value of 0.071 and RMSE of 32.9</w:t>
       </w:r>
     </w:p>
-    <w:bookmarkEnd w:id="236"/>
-    <w:bookmarkEnd w:id="237"/>
-    <w:bookmarkStart w:id="238" w:name="bagged-trees"/>
+    <w:bookmarkEnd w:id="132"/>
+    <w:bookmarkEnd w:id="133"/>
+    <w:bookmarkStart w:id="134" w:name="bagged-trees"/>
     <w:p>
       <w:pPr>
         <w:pStyle w:val="Heading2"/>
@@ -30298,8 +30298,8 @@
         <w:t xml:space="preserve"># Rsquared value of 0.033. RMSE is 35.3. Still not fantastic</w:t>
       </w:r>
     </w:p>
-    <w:bookmarkEnd w:id="238"/>
-    <w:bookmarkStart w:id="242" w:name="random-forest"/>
+    <w:bookmarkEnd w:id="134"/>
+    <w:bookmarkStart w:id="136" w:name="random-forest"/>
     <w:p>
       <w:pPr>
         <w:pStyle w:val="Heading2"/>
@@ -30614,20 +30614,20 @@
       <w:r>
         <w:drawing>
           <wp:inline>
-            <wp:extent cx="5334000" cy="4267200"/>
+            <wp:extent cx="4620126" cy="3696101"/>
             <wp:effectExtent b="0" l="0" r="0" t="0"/>
-            <wp:docPr descr="" title="" id="240" name="Picture"/>
+            <wp:docPr descr="" title="" id="1" name="Picture"/>
             <a:graphic>
               <a:graphicData uri="http://schemas.openxmlformats.org/drawingml/2006/picture">
                 <pic:pic>
                   <pic:nvPicPr>
-                    <pic:cNvPr descr="ADS503_Project_files/figure-docx/unnamed-chunk-53-1.png" id="241" name="Picture"/>
+                    <pic:cNvPr descr="ADS503_Project_files/figure-docx/unnamed-chunk-53-1.png" id="0" name="Picture"/>
                     <pic:cNvPicPr>
                       <a:picLocks noChangeArrowheads="1" noChangeAspect="1"/>
                     </pic:cNvPicPr>
                   </pic:nvPicPr>
                   <pic:blipFill>
-                    <a:blip r:embed="rId239"/>
+                    <a:blip r:embed="rId135"/>
                     <a:stretch>
                       <a:fillRect/>
                     </a:stretch>
@@ -30635,7 +30635,7 @@
                   <pic:spPr bwMode="auto">
                     <a:xfrm>
                       <a:off x="0" y="0"/>
-                      <a:ext cx="5334000" cy="4267200"/>
+                      <a:ext cx="4620126" cy="3696101"/>
                     </a:xfrm>
                     <a:prstGeom prst="rect">
                       <a:avLst/>
@@ -30759,8 +30759,8 @@
         <w:t xml:space="preserve"># Rsquared value of 0.077. RMSE of 33.1</w:t>
       </w:r>
     </w:p>
-    <w:bookmarkEnd w:id="242"/>
-    <w:bookmarkStart w:id="243" w:name="boosted-trees"/>
+    <w:bookmarkEnd w:id="136"/>
+    <w:bookmarkStart w:id="137" w:name="boosted-trees"/>
     <w:p>
       <w:pPr>
         <w:pStyle w:val="Heading2"/>
@@ -31276,8 +31276,8 @@
         <w:t xml:space="preserve"># RMSE 32.9 and Rsquared 0.081</w:t>
       </w:r>
     </w:p>
-    <w:bookmarkEnd w:id="243"/>
-    <w:bookmarkStart w:id="252" w:name="model-trees"/>
+    <w:bookmarkEnd w:id="137"/>
+    <w:bookmarkStart w:id="142" w:name="model-trees"/>
     <w:p>
       <w:pPr>
         <w:pStyle w:val="Heading2"/>
@@ -31286,7 +31286,7 @@
         <w:t xml:space="preserve">Model Trees</w:t>
       </w:r>
     </w:p>
-    <w:bookmarkStart w:id="247" w:name="model-trees-m5"/>
+    <w:bookmarkStart w:id="139" w:name="model-trees-m5"/>
     <w:p>
       <w:pPr>
         <w:pStyle w:val="Heading3"/>
@@ -31493,20 +31493,20 @@
       <w:r>
         <w:drawing>
           <wp:inline>
-            <wp:extent cx="5334000" cy="4267200"/>
+            <wp:extent cx="4620126" cy="3696101"/>
             <wp:effectExtent b="0" l="0" r="0" t="0"/>
-            <wp:docPr descr="" title="" id="245" name="Picture"/>
+            <wp:docPr descr="" title="" id="1" name="Picture"/>
             <a:graphic>
               <a:graphicData uri="http://schemas.openxmlformats.org/drawingml/2006/picture">
                 <pic:pic>
                   <pic:nvPicPr>
-                    <pic:cNvPr descr="ADS503_Project_files/figure-docx/unnamed-chunk-55-1.png" id="246" name="Picture"/>
+                    <pic:cNvPr descr="ADS503_Project_files/figure-docx/unnamed-chunk-55-1.png" id="0" name="Picture"/>
                     <pic:cNvPicPr>
                       <a:picLocks noChangeArrowheads="1" noChangeAspect="1"/>
                     </pic:cNvPicPr>
                   </pic:nvPicPr>
                   <pic:blipFill>
-                    <a:blip r:embed="rId244"/>
+                    <a:blip r:embed="rId138"/>
                     <a:stretch>
                       <a:fillRect/>
                     </a:stretch>
@@ -31514,7 +31514,7 @@
                   <pic:spPr bwMode="auto">
                     <a:xfrm>
                       <a:off x="0" y="0"/>
-                      <a:ext cx="5334000" cy="4267200"/>
+                      <a:ext cx="4620126" cy="3696101"/>
                     </a:xfrm>
                     <a:prstGeom prst="rect">
                       <a:avLst/>
@@ -31638,8 +31638,8 @@
         <w:t xml:space="preserve"># Rsquared value of 0.076 and RMSE of 33.6</w:t>
       </w:r>
     </w:p>
-    <w:bookmarkEnd w:id="247"/>
-    <w:bookmarkStart w:id="251" w:name="model-tree-rule-based-m5"/>
+    <w:bookmarkEnd w:id="139"/>
+    <w:bookmarkStart w:id="141" w:name="model-tree-rule-based-m5"/>
     <w:p>
       <w:pPr>
         <w:pStyle w:val="Heading3"/>
@@ -31846,20 +31846,20 @@
       <w:r>
         <w:drawing>
           <wp:inline>
-            <wp:extent cx="5334000" cy="4267200"/>
+            <wp:extent cx="4620126" cy="3696101"/>
             <wp:effectExtent b="0" l="0" r="0" t="0"/>
-            <wp:docPr descr="" title="" id="249" name="Picture"/>
+            <wp:docPr descr="" title="" id="1" name="Picture"/>
             <a:graphic>
               <a:graphicData uri="http://schemas.openxmlformats.org/drawingml/2006/picture">
                 <pic:pic>
                   <pic:nvPicPr>
-                    <pic:cNvPr descr="ADS503_Project_files/figure-docx/unnamed-chunk-56-1.png" id="250" name="Picture"/>
+                    <pic:cNvPr descr="ADS503_Project_files/figure-docx/unnamed-chunk-56-1.png" id="0" name="Picture"/>
                     <pic:cNvPicPr>
                       <a:picLocks noChangeArrowheads="1" noChangeAspect="1"/>
                     </pic:cNvPicPr>
                   </pic:nvPicPr>
                   <pic:blipFill>
-                    <a:blip r:embed="rId248"/>
+                    <a:blip r:embed="rId140"/>
                     <a:stretch>
                       <a:fillRect/>
                     </a:stretch>
@@ -31867,7 +31867,7 @@
                   <pic:spPr bwMode="auto">
                     <a:xfrm>
                       <a:off x="0" y="0"/>
-                      <a:ext cx="5334000" cy="4267200"/>
+                      <a:ext cx="4620126" cy="3696101"/>
                     </a:xfrm>
                     <a:prstGeom prst="rect">
                       <a:avLst/>
@@ -31991,9 +31991,9 @@
         <w:t xml:space="preserve"># Slight improvement, Rsquared value of 0.087 and RMSE of 32.8</w:t>
       </w:r>
     </w:p>
-    <w:bookmarkEnd w:id="251"/>
-    <w:bookmarkEnd w:id="252"/>
-    <w:bookmarkStart w:id="256" w:name="cubist"/>
+    <w:bookmarkEnd w:id="141"/>
+    <w:bookmarkEnd w:id="142"/>
+    <w:bookmarkStart w:id="144" w:name="cubist"/>
     <w:p>
       <w:pPr>
         <w:pStyle w:val="Heading2"/>
@@ -32149,20 +32149,20 @@
       <w:r>
         <w:drawing>
           <wp:inline>
-            <wp:extent cx="5334000" cy="4267200"/>
+            <wp:extent cx="4620126" cy="3696101"/>
             <wp:effectExtent b="0" l="0" r="0" t="0"/>
-            <wp:docPr descr="" title="" id="254" name="Picture"/>
+            <wp:docPr descr="" title="" id="1" name="Picture"/>
             <a:graphic>
               <a:graphicData uri="http://schemas.openxmlformats.org/drawingml/2006/picture">
                 <pic:pic>
                   <pic:nvPicPr>
-                    <pic:cNvPr descr="ADS503_Project_files/figure-docx/unnamed-chunk-57-1.png" id="255" name="Picture"/>
+                    <pic:cNvPr descr="ADS503_Project_files/figure-docx/unnamed-chunk-57-1.png" id="0" name="Picture"/>
                     <pic:cNvPicPr>
                       <a:picLocks noChangeArrowheads="1" noChangeAspect="1"/>
                     </pic:cNvPicPr>
                   </pic:nvPicPr>
                   <pic:blipFill>
-                    <a:blip r:embed="rId253"/>
+                    <a:blip r:embed="rId143"/>
                     <a:stretch>
                       <a:fillRect/>
                     </a:stretch>
@@ -32170,7 +32170,7 @@
                   <pic:spPr bwMode="auto">
                     <a:xfrm>
                       <a:off x="0" y="0"/>
-                      <a:ext cx="5334000" cy="4267200"/>
+                      <a:ext cx="4620126" cy="3696101"/>
                     </a:xfrm>
                     <a:prstGeom prst="rect">
                       <a:avLst/>
@@ -32294,9 +32294,9 @@
         <w:t xml:space="preserve"># "Best performing" so far, but ever so slightly over the other models. Rsquared of 0.092 and RMSE of 32.6</w:t>
       </w:r>
     </w:p>
-    <w:bookmarkEnd w:id="256"/>
-    <w:bookmarkEnd w:id="257"/>
-    <w:bookmarkStart w:id="267" w:name="results"/>
+    <w:bookmarkEnd w:id="144"/>
+    <w:bookmarkEnd w:id="145"/>
+    <w:bookmarkStart w:id="151" w:name="results"/>
     <w:p>
       <w:pPr>
         <w:pStyle w:val="Heading1"/>
@@ -32305,7 +32305,7 @@
         <w:t xml:space="preserve">Results</w:t>
       </w:r>
     </w:p>
-    <w:bookmarkStart w:id="258" w:name="create-data-set-with-all-of-the-models"/>
+    <w:bookmarkStart w:id="146" w:name="create-data-set-with-all-of-the-models"/>
     <w:p>
       <w:pPr>
         <w:pStyle w:val="Heading3"/>
@@ -32514,8 +32514,8 @@
         <w:t xml:space="preserve">(Linear_res, NonLpred, Trees)</w:t>
       </w:r>
     </w:p>
-    <w:bookmarkEnd w:id="258"/>
-    <w:bookmarkStart w:id="262" w:name="get-rmse-and-plot-1"/>
+    <w:bookmarkEnd w:id="146"/>
+    <w:bookmarkStart w:id="148" w:name="get-rmse-and-plot-1"/>
     <w:p>
       <w:pPr>
         <w:pStyle w:val="Heading3"/>
@@ -33541,20 +33541,20 @@
       <w:r>
         <w:drawing>
           <wp:inline>
-            <wp:extent cx="5334000" cy="4267200"/>
+            <wp:extent cx="4620126" cy="3696101"/>
             <wp:effectExtent b="0" l="0" r="0" t="0"/>
-            <wp:docPr descr="" title="" id="260" name="Picture"/>
+            <wp:docPr descr="" title="" id="1" name="Picture"/>
             <a:graphic>
               <a:graphicData uri="http://schemas.openxmlformats.org/drawingml/2006/picture">
                 <pic:pic>
                   <pic:nvPicPr>
-                    <pic:cNvPr descr="ADS503_Project_files/figure-docx/unnamed-chunk-59-1.png" id="261" name="Picture"/>
+                    <pic:cNvPr descr="ADS503_Project_files/figure-docx/unnamed-chunk-59-1.png" id="0" name="Picture"/>
                     <pic:cNvPicPr>
                       <a:picLocks noChangeArrowheads="1" noChangeAspect="1"/>
                     </pic:cNvPicPr>
                   </pic:nvPicPr>
                   <pic:blipFill>
-                    <a:blip r:embed="rId259"/>
+                    <a:blip r:embed="rId147"/>
                     <a:stretch>
                       <a:fillRect/>
                     </a:stretch>
@@ -33562,7 +33562,7 @@
                   <pic:spPr bwMode="auto">
                     <a:xfrm>
                       <a:off x="0" y="0"/>
-                      <a:ext cx="5334000" cy="4267200"/>
+                      <a:ext cx="4620126" cy="3696101"/>
                     </a:xfrm>
                     <a:prstGeom prst="rect">
                       <a:avLst/>
@@ -33581,8 +33581,8 @@
         </w:drawing>
       </w:r>
     </w:p>
-    <w:bookmarkEnd w:id="262"/>
-    <w:bookmarkStart w:id="266" w:name="Xf56f1ab824b830f0ec037f52f061b9e94d30acf"/>
+    <w:bookmarkEnd w:id="148"/>
+    <w:bookmarkStart w:id="150" w:name="Xf56f1ab824b830f0ec037f52f061b9e94d30acf"/>
     <w:p>
       <w:pPr>
         <w:pStyle w:val="Heading3"/>
@@ -34155,20 +34155,20 @@
       <w:r>
         <w:drawing>
           <wp:inline>
-            <wp:extent cx="5334000" cy="4267200"/>
+            <wp:extent cx="4620126" cy="3696101"/>
             <wp:effectExtent b="0" l="0" r="0" t="0"/>
-            <wp:docPr descr="" title="" id="264" name="Picture"/>
+            <wp:docPr descr="" title="" id="1" name="Picture"/>
             <a:graphic>
               <a:graphicData uri="http://schemas.openxmlformats.org/drawingml/2006/picture">
                 <pic:pic>
                   <pic:nvPicPr>
-                    <pic:cNvPr descr="ADS503_Project_files/figure-docx/unnamed-chunk-60-1.png" id="265" name="Picture"/>
+                    <pic:cNvPr descr="ADS503_Project_files/figure-docx/unnamed-chunk-60-1.png" id="0" name="Picture"/>
                     <pic:cNvPicPr>
                       <a:picLocks noChangeArrowheads="1" noChangeAspect="1"/>
                     </pic:cNvPicPr>
                   </pic:nvPicPr>
                   <pic:blipFill>
-                    <a:blip r:embed="rId263"/>
+                    <a:blip r:embed="rId149"/>
                     <a:stretch>
                       <a:fillRect/>
                     </a:stretch>
@@ -34176,7 +34176,7 @@
                   <pic:spPr bwMode="auto">
                     <a:xfrm>
                       <a:off x="0" y="0"/>
-                      <a:ext cx="5334000" cy="4267200"/>
+                      <a:ext cx="4620126" cy="3696101"/>
                     </a:xfrm>
                     <a:prstGeom prst="rect">
                       <a:avLst/>
@@ -34195,8 +34195,8 @@
         </w:drawing>
       </w:r>
     </w:p>
-    <w:bookmarkEnd w:id="266"/>
-    <w:bookmarkEnd w:id="267"/>
+    <w:bookmarkEnd w:id="150"/>
+    <w:bookmarkEnd w:id="151"/>
     <w:sectPr/>
   </w:body>
 </w:document>

</xml_diff>